<commit_message>
Fully Implemented Kalman Filter and PID
</commit_message>
<xml_diff>
--- a/robot2018/State Space.docx
+++ b/robot2018/State Space.docx
@@ -5254,6 +5254,34 @@
           <w:rFonts w:eastAsiaTheme="minorEastAsia"/>
         </w:rPr>
         <w:t>State Space Interval overall with regulator / controller</w:t>
+      </w:r>
+      <w:r>
+        <w:rPr>
+          <w:rFonts w:eastAsiaTheme="minorEastAsia"/>
+        </w:rPr>
+        <w:t xml:space="preserve"> (Removed last column and row to get rid of the estimator </w:t>
+      </w:r>
+      <w:proofErr w:type="spellStart"/>
+      <w:r>
+        <w:rPr>
+          <w:rFonts w:eastAsiaTheme="minorEastAsia"/>
+        </w:rPr>
+        <w:t>commone</w:t>
+      </w:r>
+      <w:bookmarkStart w:id="0" w:name="_GoBack"/>
+      <w:bookmarkEnd w:id="0"/>
+      <w:r>
+        <w:rPr>
+          <w:rFonts w:eastAsiaTheme="minorEastAsia"/>
+        </w:rPr>
+        <w:t>t</w:t>
+      </w:r>
+      <w:proofErr w:type="spellEnd"/>
+      <w:r>
+        <w:rPr>
+          <w:rFonts w:eastAsiaTheme="minorEastAsia"/>
+        </w:rPr>
+        <w:t xml:space="preserve">) </w:t>
       </w:r>
     </w:p>
     <w:p>
@@ -10318,15 +10346,7 @@
         <w:rPr>
           <w:rFonts w:eastAsiaTheme="minorEastAsia"/>
         </w:rPr>
-        <w:t>Kalman filter uses the fast update (And keeps a history) to get the current state variables. Once we get a slow update, rewind time until the slow update captur</w:t>
-      </w:r>
-      <w:bookmarkStart w:id="0" w:name="_GoBack"/>
-      <w:bookmarkEnd w:id="0"/>
-      <w:r>
-        <w:rPr>
-          <w:rFonts w:eastAsiaTheme="minorEastAsia"/>
-        </w:rPr>
-        <w:t>e and use that in the filter, then update to present using the rest of the history.</w:t>
+        <w:t>Kalman filter uses the fast update (And keeps a history) to get the current state variables. Once we get a slow update, rewind time until the slow update capture and use that in the filter, then update to present using the rest of the history.</w:t>
       </w:r>
       <w:r>
         <w:rPr>

</xml_diff>

<commit_message>
LQR and LQI test
I think this still have some problems, but I don't like having uncommit
code sit here
</commit_message>
<xml_diff>
--- a/robot2018/State Space.docx
+++ b/robot2018/State Space.docx
@@ -5266,15 +5266,7 @@
         <w:rPr>
           <w:rFonts w:eastAsiaTheme="minorEastAsia"/>
         </w:rPr>
-        <w:t>commone</w:t>
-      </w:r>
-      <w:bookmarkStart w:id="0" w:name="_GoBack"/>
-      <w:bookmarkEnd w:id="0"/>
-      <w:r>
-        <w:rPr>
-          <w:rFonts w:eastAsiaTheme="minorEastAsia"/>
-        </w:rPr>
-        <w:t>t</w:t>
+        <w:t>commonet</w:t>
       </w:r>
       <w:proofErr w:type="spellEnd"/>
       <w:r>
@@ -10251,6 +10243,8 @@
           </m:d>
         </m:oMath>
       </m:oMathPara>
+      <w:bookmarkStart w:id="0" w:name="_GoBack"/>
+      <w:bookmarkEnd w:id="0"/>
     </w:p>
     <w:p>
       <w:pPr>
@@ -11073,6 +11067,4372 @@
           </m:sSub>
         </m:oMath>
       </m:oMathPara>
+    </w:p>
+    <w:p>
+      <w:pPr>
+        <w:rPr>
+          <w:rFonts w:eastAsiaTheme="minorEastAsia"/>
+        </w:rPr>
+      </w:pPr>
+    </w:p>
+    <w:p>
+      <w:pPr>
+        <w:spacing w:line="480" w:lineRule="auto"/>
+        <w:rPr>
+          <w:rFonts w:eastAsiaTheme="minorEastAsia"/>
+        </w:rPr>
+      </w:pPr>
+      <m:oMathPara>
+        <m:oMath>
+          <m:d>
+            <m:dPr>
+              <m:begChr m:val="["/>
+              <m:endChr m:val="]"/>
+              <m:ctrlPr>
+                <w:rPr>
+                  <w:rFonts w:ascii="Cambria Math" w:eastAsiaTheme="minorEastAsia" w:hAnsi="Cambria Math"/>
+                  <w:i/>
+                </w:rPr>
+              </m:ctrlPr>
+            </m:dPr>
+            <m:e>
+              <m:m>
+                <m:mPr>
+                  <m:mcs>
+                    <m:mc>
+                      <m:mcPr>
+                        <m:count m:val="1"/>
+                        <m:mcJc m:val="center"/>
+                      </m:mcPr>
+                    </m:mc>
+                  </m:mcs>
+                  <m:ctrlPr>
+                    <w:rPr>
+                      <w:rFonts w:ascii="Cambria Math" w:eastAsiaTheme="minorEastAsia" w:hAnsi="Cambria Math"/>
+                      <w:i/>
+                    </w:rPr>
+                  </m:ctrlPr>
+                </m:mPr>
+                <m:mr>
+                  <m:e>
+                    <m:r>
+                      <w:rPr>
+                        <w:rFonts w:ascii="Cambria Math" w:eastAsiaTheme="minorEastAsia" w:hAnsi="Cambria Math"/>
+                      </w:rPr>
+                      <m:t>x</m:t>
+                    </m:r>
+                  </m:e>
+                </m:mr>
+                <m:mr>
+                  <m:e>
+                    <m:r>
+                      <w:rPr>
+                        <w:rFonts w:ascii="Cambria Math" w:eastAsiaTheme="minorEastAsia" w:hAnsi="Cambria Math"/>
+                      </w:rPr>
+                      <m:t>y</m:t>
+                    </m:r>
+                  </m:e>
+                </m:mr>
+                <m:mr>
+                  <m:e>
+                    <m:r>
+                      <w:rPr>
+                        <w:rFonts w:ascii="Cambria Math" w:eastAsiaTheme="minorEastAsia" w:hAnsi="Cambria Math"/>
+                      </w:rPr>
+                      <m:t>ω</m:t>
+                    </m:r>
+                  </m:e>
+                </m:mr>
+              </m:m>
+            </m:e>
+          </m:d>
+          <m:r>
+            <w:rPr>
+              <w:rFonts w:ascii="Cambria Math" w:eastAsiaTheme="minorEastAsia" w:hAnsi="Cambria Math"/>
+            </w:rPr>
+            <m:t>=</m:t>
+          </m:r>
+          <m:d>
+            <m:dPr>
+              <m:begChr m:val="["/>
+              <m:endChr m:val="]"/>
+              <m:ctrlPr>
+                <w:rPr>
+                  <w:rFonts w:ascii="Cambria Math" w:eastAsiaTheme="minorEastAsia" w:hAnsi="Cambria Math"/>
+                  <w:i/>
+                </w:rPr>
+              </m:ctrlPr>
+            </m:dPr>
+            <m:e>
+              <m:m>
+                <m:mPr>
+                  <m:mcs>
+                    <m:mc>
+                      <m:mcPr>
+                        <m:count m:val="4"/>
+                        <m:mcJc m:val="center"/>
+                      </m:mcPr>
+                    </m:mc>
+                  </m:mcs>
+                  <m:ctrlPr>
+                    <w:rPr>
+                      <w:rFonts w:ascii="Cambria Math" w:eastAsiaTheme="minorEastAsia" w:hAnsi="Cambria Math"/>
+                      <w:i/>
+                    </w:rPr>
+                  </m:ctrlPr>
+                </m:mPr>
+                <m:mr>
+                  <m:e>
+                    <m:r>
+                      <w:rPr>
+                        <w:rFonts w:ascii="Cambria Math" w:eastAsiaTheme="minorEastAsia" w:hAnsi="Cambria Math"/>
+                      </w:rPr>
+                      <m:t>-</m:t>
+                    </m:r>
+                    <m:r>
+                      <m:rPr>
+                        <m:sty m:val="p"/>
+                      </m:rPr>
+                      <w:rPr>
+                        <w:rFonts w:ascii="Cambria Math" w:eastAsiaTheme="minorEastAsia" w:hAnsi="Cambria Math"/>
+                      </w:rPr>
+                      <m:t>sin⁡</m:t>
+                    </m:r>
+                    <m:sSub>
+                      <m:sSubPr>
+                        <m:ctrlPr>
+                          <w:rPr>
+                            <w:rFonts w:ascii="Cambria Math" w:eastAsiaTheme="minorEastAsia" w:hAnsi="Cambria Math"/>
+                            <w:i/>
+                          </w:rPr>
+                        </m:ctrlPr>
+                      </m:sSubPr>
+                      <m:e>
+                        <m:r>
+                          <w:rPr>
+                            <w:rFonts w:ascii="Cambria Math" w:eastAsiaTheme="minorEastAsia" w:hAnsi="Cambria Math"/>
+                          </w:rPr>
+                          <m:t>θ</m:t>
+                        </m:r>
+                        <m:ctrlPr>
+                          <w:rPr>
+                            <w:rFonts w:ascii="Cambria Math" w:eastAsiaTheme="minorEastAsia" w:hAnsi="Cambria Math"/>
+                          </w:rPr>
+                        </m:ctrlPr>
+                      </m:e>
+                      <m:sub>
+                        <m:r>
+                          <w:rPr>
+                            <w:rFonts w:ascii="Cambria Math" w:eastAsiaTheme="minorEastAsia" w:hAnsi="Cambria Math"/>
+                          </w:rPr>
+                          <m:t>1</m:t>
+                        </m:r>
+                      </m:sub>
+                    </m:sSub>
+                    <m:ctrlPr>
+                      <w:rPr>
+                        <w:rFonts w:ascii="Cambria Math" w:eastAsia="Cambria Math" w:hAnsi="Cambria Math" w:cs="Cambria Math"/>
+                        <w:i/>
+                      </w:rPr>
+                    </m:ctrlPr>
+                  </m:e>
+                  <m:e>
+                    <m:r>
+                      <w:rPr>
+                        <w:rFonts w:ascii="Cambria Math" w:eastAsia="Cambria Math" w:hAnsi="Cambria Math" w:cs="Cambria Math"/>
+                      </w:rPr>
+                      <m:t>-</m:t>
+                    </m:r>
+                    <m:func>
+                      <m:funcPr>
+                        <m:ctrlPr>
+                          <w:rPr>
+                            <w:rFonts w:ascii="Cambria Math" w:eastAsia="Cambria Math" w:hAnsi="Cambria Math" w:cs="Cambria Math"/>
+                            <w:i/>
+                          </w:rPr>
+                        </m:ctrlPr>
+                      </m:funcPr>
+                      <m:fName>
+                        <m:r>
+                          <m:rPr>
+                            <m:sty m:val="p"/>
+                          </m:rPr>
+                          <w:rPr>
+                            <w:rFonts w:ascii="Cambria Math" w:eastAsia="Cambria Math" w:hAnsi="Cambria Math" w:cs="Cambria Math"/>
+                          </w:rPr>
+                          <m:t>sin</m:t>
+                        </m:r>
+                      </m:fName>
+                      <m:e>
+                        <m:sSub>
+                          <m:sSubPr>
+                            <m:ctrlPr>
+                              <w:rPr>
+                                <w:rFonts w:ascii="Cambria Math" w:eastAsia="Cambria Math" w:hAnsi="Cambria Math" w:cs="Cambria Math"/>
+                                <w:i/>
+                              </w:rPr>
+                            </m:ctrlPr>
+                          </m:sSubPr>
+                          <m:e>
+                            <m:r>
+                              <w:rPr>
+                                <w:rFonts w:ascii="Cambria Math" w:eastAsia="Cambria Math" w:hAnsi="Cambria Math" w:cs="Cambria Math"/>
+                              </w:rPr>
+                              <m:t>θ</m:t>
+                            </m:r>
+                          </m:e>
+                          <m:sub>
+                            <m:r>
+                              <w:rPr>
+                                <w:rFonts w:ascii="Cambria Math" w:eastAsia="Cambria Math" w:hAnsi="Cambria Math" w:cs="Cambria Math"/>
+                              </w:rPr>
+                              <m:t>2</m:t>
+                            </m:r>
+                          </m:sub>
+                        </m:sSub>
+                      </m:e>
+                    </m:func>
+                    <m:ctrlPr>
+                      <w:rPr>
+                        <w:rFonts w:ascii="Cambria Math" w:eastAsia="Cambria Math" w:hAnsi="Cambria Math" w:cs="Cambria Math"/>
+                        <w:i/>
+                      </w:rPr>
+                    </m:ctrlPr>
+                  </m:e>
+                  <m:e>
+                    <m:r>
+                      <w:rPr>
+                        <w:rFonts w:ascii="Cambria Math" w:eastAsia="Cambria Math" w:hAnsi="Cambria Math" w:cs="Cambria Math"/>
+                      </w:rPr>
+                      <m:t>-</m:t>
+                    </m:r>
+                    <m:func>
+                      <m:funcPr>
+                        <m:ctrlPr>
+                          <w:rPr>
+                            <w:rFonts w:ascii="Cambria Math" w:eastAsia="Cambria Math" w:hAnsi="Cambria Math" w:cs="Cambria Math"/>
+                            <w:i/>
+                          </w:rPr>
+                        </m:ctrlPr>
+                      </m:funcPr>
+                      <m:fName>
+                        <m:r>
+                          <m:rPr>
+                            <m:sty m:val="p"/>
+                          </m:rPr>
+                          <w:rPr>
+                            <w:rFonts w:ascii="Cambria Math" w:eastAsia="Cambria Math" w:hAnsi="Cambria Math" w:cs="Cambria Math"/>
+                          </w:rPr>
+                          <m:t>sin</m:t>
+                        </m:r>
+                      </m:fName>
+                      <m:e>
+                        <m:sSub>
+                          <m:sSubPr>
+                            <m:ctrlPr>
+                              <w:rPr>
+                                <w:rFonts w:ascii="Cambria Math" w:eastAsia="Cambria Math" w:hAnsi="Cambria Math" w:cs="Cambria Math"/>
+                                <w:i/>
+                              </w:rPr>
+                            </m:ctrlPr>
+                          </m:sSubPr>
+                          <m:e>
+                            <m:r>
+                              <w:rPr>
+                                <w:rFonts w:ascii="Cambria Math" w:eastAsia="Cambria Math" w:hAnsi="Cambria Math" w:cs="Cambria Math"/>
+                              </w:rPr>
+                              <m:t>θ</m:t>
+                            </m:r>
+                          </m:e>
+                          <m:sub>
+                            <m:r>
+                              <w:rPr>
+                                <w:rFonts w:ascii="Cambria Math" w:eastAsia="Cambria Math" w:hAnsi="Cambria Math" w:cs="Cambria Math"/>
+                              </w:rPr>
+                              <m:t>3</m:t>
+                            </m:r>
+                          </m:sub>
+                        </m:sSub>
+                      </m:e>
+                    </m:func>
+                    <m:ctrlPr>
+                      <w:rPr>
+                        <w:rFonts w:ascii="Cambria Math" w:eastAsia="Cambria Math" w:hAnsi="Cambria Math" w:cs="Cambria Math"/>
+                        <w:i/>
+                      </w:rPr>
+                    </m:ctrlPr>
+                  </m:e>
+                  <m:e>
+                    <m:r>
+                      <w:rPr>
+                        <w:rFonts w:ascii="Cambria Math" w:eastAsia="Cambria Math" w:hAnsi="Cambria Math" w:cs="Cambria Math"/>
+                      </w:rPr>
+                      <m:t>-</m:t>
+                    </m:r>
+                    <m:func>
+                      <m:funcPr>
+                        <m:ctrlPr>
+                          <w:rPr>
+                            <w:rFonts w:ascii="Cambria Math" w:eastAsia="Cambria Math" w:hAnsi="Cambria Math" w:cs="Cambria Math"/>
+                            <w:i/>
+                          </w:rPr>
+                        </m:ctrlPr>
+                      </m:funcPr>
+                      <m:fName>
+                        <m:r>
+                          <m:rPr>
+                            <m:sty m:val="p"/>
+                          </m:rPr>
+                          <w:rPr>
+                            <w:rFonts w:ascii="Cambria Math" w:eastAsia="Cambria Math" w:hAnsi="Cambria Math" w:cs="Cambria Math"/>
+                          </w:rPr>
+                          <m:t>sin</m:t>
+                        </m:r>
+                      </m:fName>
+                      <m:e>
+                        <m:sSub>
+                          <m:sSubPr>
+                            <m:ctrlPr>
+                              <w:rPr>
+                                <w:rFonts w:ascii="Cambria Math" w:eastAsia="Cambria Math" w:hAnsi="Cambria Math" w:cs="Cambria Math"/>
+                                <w:i/>
+                              </w:rPr>
+                            </m:ctrlPr>
+                          </m:sSubPr>
+                          <m:e>
+                            <m:r>
+                              <w:rPr>
+                                <w:rFonts w:ascii="Cambria Math" w:eastAsia="Cambria Math" w:hAnsi="Cambria Math" w:cs="Cambria Math"/>
+                              </w:rPr>
+                              <m:t>θ</m:t>
+                            </m:r>
+                          </m:e>
+                          <m:sub>
+                            <m:r>
+                              <w:rPr>
+                                <w:rFonts w:ascii="Cambria Math" w:eastAsia="Cambria Math" w:hAnsi="Cambria Math" w:cs="Cambria Math"/>
+                              </w:rPr>
+                              <m:t>4</m:t>
+                            </m:r>
+                          </m:sub>
+                        </m:sSub>
+                      </m:e>
+                    </m:func>
+                    <m:ctrlPr>
+                      <w:rPr>
+                        <w:rFonts w:ascii="Cambria Math" w:eastAsia="Cambria Math" w:hAnsi="Cambria Math" w:cs="Cambria Math"/>
+                        <w:i/>
+                      </w:rPr>
+                    </m:ctrlPr>
+                  </m:e>
+                </m:mr>
+                <m:mr>
+                  <m:e>
+                    <m:func>
+                      <m:funcPr>
+                        <m:ctrlPr>
+                          <w:rPr>
+                            <w:rFonts w:ascii="Cambria Math" w:eastAsia="Cambria Math" w:hAnsi="Cambria Math" w:cs="Cambria Math"/>
+                            <w:i/>
+                          </w:rPr>
+                        </m:ctrlPr>
+                      </m:funcPr>
+                      <m:fName>
+                        <m:r>
+                          <m:rPr>
+                            <m:sty m:val="p"/>
+                          </m:rPr>
+                          <w:rPr>
+                            <w:rFonts w:ascii="Cambria Math" w:eastAsia="Cambria Math" w:hAnsi="Cambria Math" w:cs="Cambria Math"/>
+                          </w:rPr>
+                          <m:t>cos</m:t>
+                        </m:r>
+                      </m:fName>
+                      <m:e>
+                        <m:sSub>
+                          <m:sSubPr>
+                            <m:ctrlPr>
+                              <w:rPr>
+                                <w:rFonts w:ascii="Cambria Math" w:eastAsia="Cambria Math" w:hAnsi="Cambria Math" w:cs="Cambria Math"/>
+                                <w:i/>
+                              </w:rPr>
+                            </m:ctrlPr>
+                          </m:sSubPr>
+                          <m:e>
+                            <m:r>
+                              <w:rPr>
+                                <w:rFonts w:ascii="Cambria Math" w:eastAsia="Cambria Math" w:hAnsi="Cambria Math" w:cs="Cambria Math"/>
+                              </w:rPr>
+                              <m:t>θ</m:t>
+                            </m:r>
+                          </m:e>
+                          <m:sub>
+                            <m:r>
+                              <w:rPr>
+                                <w:rFonts w:ascii="Cambria Math" w:eastAsia="Cambria Math" w:hAnsi="Cambria Math" w:cs="Cambria Math"/>
+                              </w:rPr>
+                              <m:t>1</m:t>
+                            </m:r>
+                          </m:sub>
+                        </m:sSub>
+                      </m:e>
+                    </m:func>
+                  </m:e>
+                  <m:e>
+                    <m:func>
+                      <m:funcPr>
+                        <m:ctrlPr>
+                          <w:rPr>
+                            <w:rFonts w:ascii="Cambria Math" w:eastAsiaTheme="minorEastAsia" w:hAnsi="Cambria Math"/>
+                            <w:i/>
+                          </w:rPr>
+                        </m:ctrlPr>
+                      </m:funcPr>
+                      <m:fName>
+                        <m:r>
+                          <m:rPr>
+                            <m:sty m:val="p"/>
+                          </m:rPr>
+                          <w:rPr>
+                            <w:rFonts w:ascii="Cambria Math" w:eastAsiaTheme="minorEastAsia" w:hAnsi="Cambria Math"/>
+                          </w:rPr>
+                          <m:t>cos</m:t>
+                        </m:r>
+                      </m:fName>
+                      <m:e>
+                        <m:sSub>
+                          <m:sSubPr>
+                            <m:ctrlPr>
+                              <w:rPr>
+                                <w:rFonts w:ascii="Cambria Math" w:eastAsiaTheme="minorEastAsia" w:hAnsi="Cambria Math"/>
+                                <w:i/>
+                              </w:rPr>
+                            </m:ctrlPr>
+                          </m:sSubPr>
+                          <m:e>
+                            <m:r>
+                              <w:rPr>
+                                <w:rFonts w:ascii="Cambria Math" w:eastAsiaTheme="minorEastAsia" w:hAnsi="Cambria Math"/>
+                              </w:rPr>
+                              <m:t>θ</m:t>
+                            </m:r>
+                          </m:e>
+                          <m:sub>
+                            <m:r>
+                              <w:rPr>
+                                <w:rFonts w:ascii="Cambria Math" w:eastAsiaTheme="minorEastAsia" w:hAnsi="Cambria Math"/>
+                              </w:rPr>
+                              <m:t>2</m:t>
+                            </m:r>
+                          </m:sub>
+                        </m:sSub>
+                      </m:e>
+                    </m:func>
+                    <m:ctrlPr>
+                      <w:rPr>
+                        <w:rFonts w:ascii="Cambria Math" w:eastAsia="Cambria Math" w:hAnsi="Cambria Math" w:cs="Cambria Math"/>
+                        <w:i/>
+                      </w:rPr>
+                    </m:ctrlPr>
+                  </m:e>
+                  <m:e>
+                    <m:func>
+                      <m:funcPr>
+                        <m:ctrlPr>
+                          <w:rPr>
+                            <w:rFonts w:ascii="Cambria Math" w:eastAsia="Cambria Math" w:hAnsi="Cambria Math" w:cs="Cambria Math"/>
+                            <w:i/>
+                          </w:rPr>
+                        </m:ctrlPr>
+                      </m:funcPr>
+                      <m:fName>
+                        <m:r>
+                          <m:rPr>
+                            <m:sty m:val="p"/>
+                          </m:rPr>
+                          <w:rPr>
+                            <w:rFonts w:ascii="Cambria Math" w:eastAsia="Cambria Math" w:hAnsi="Cambria Math" w:cs="Cambria Math"/>
+                          </w:rPr>
+                          <m:t>cos</m:t>
+                        </m:r>
+                      </m:fName>
+                      <m:e>
+                        <m:sSub>
+                          <m:sSubPr>
+                            <m:ctrlPr>
+                              <w:rPr>
+                                <w:rFonts w:ascii="Cambria Math" w:eastAsia="Cambria Math" w:hAnsi="Cambria Math" w:cs="Cambria Math"/>
+                                <w:i/>
+                              </w:rPr>
+                            </m:ctrlPr>
+                          </m:sSubPr>
+                          <m:e>
+                            <m:r>
+                              <w:rPr>
+                                <w:rFonts w:ascii="Cambria Math" w:eastAsia="Cambria Math" w:hAnsi="Cambria Math" w:cs="Cambria Math"/>
+                              </w:rPr>
+                              <m:t>θ</m:t>
+                            </m:r>
+                          </m:e>
+                          <m:sub>
+                            <m:r>
+                              <w:rPr>
+                                <w:rFonts w:ascii="Cambria Math" w:eastAsia="Cambria Math" w:hAnsi="Cambria Math" w:cs="Cambria Math"/>
+                              </w:rPr>
+                              <m:t>3</m:t>
+                            </m:r>
+                          </m:sub>
+                        </m:sSub>
+                      </m:e>
+                    </m:func>
+                    <m:ctrlPr>
+                      <w:rPr>
+                        <w:rFonts w:ascii="Cambria Math" w:eastAsia="Cambria Math" w:hAnsi="Cambria Math" w:cs="Cambria Math"/>
+                        <w:i/>
+                      </w:rPr>
+                    </m:ctrlPr>
+                  </m:e>
+                  <m:e>
+                    <m:func>
+                      <m:funcPr>
+                        <m:ctrlPr>
+                          <w:rPr>
+                            <w:rFonts w:ascii="Cambria Math" w:eastAsia="Cambria Math" w:hAnsi="Cambria Math" w:cs="Cambria Math"/>
+                            <w:i/>
+                          </w:rPr>
+                        </m:ctrlPr>
+                      </m:funcPr>
+                      <m:fName>
+                        <m:r>
+                          <m:rPr>
+                            <m:sty m:val="p"/>
+                          </m:rPr>
+                          <w:rPr>
+                            <w:rFonts w:ascii="Cambria Math" w:eastAsia="Cambria Math" w:hAnsi="Cambria Math" w:cs="Cambria Math"/>
+                          </w:rPr>
+                          <m:t>cos</m:t>
+                        </m:r>
+                      </m:fName>
+                      <m:e>
+                        <m:sSub>
+                          <m:sSubPr>
+                            <m:ctrlPr>
+                              <w:rPr>
+                                <w:rFonts w:ascii="Cambria Math" w:eastAsia="Cambria Math" w:hAnsi="Cambria Math" w:cs="Cambria Math"/>
+                                <w:i/>
+                              </w:rPr>
+                            </m:ctrlPr>
+                          </m:sSubPr>
+                          <m:e>
+                            <m:r>
+                              <w:rPr>
+                                <w:rFonts w:ascii="Cambria Math" w:eastAsia="Cambria Math" w:hAnsi="Cambria Math" w:cs="Cambria Math"/>
+                              </w:rPr>
+                              <m:t>θ</m:t>
+                            </m:r>
+                          </m:e>
+                          <m:sub>
+                            <m:r>
+                              <w:rPr>
+                                <w:rFonts w:ascii="Cambria Math" w:eastAsia="Cambria Math" w:hAnsi="Cambria Math" w:cs="Cambria Math"/>
+                              </w:rPr>
+                              <m:t>4</m:t>
+                            </m:r>
+                          </m:sub>
+                        </m:sSub>
+                      </m:e>
+                    </m:func>
+                  </m:e>
+                </m:mr>
+                <m:mr>
+                  <m:e>
+                    <m:r>
+                      <w:rPr>
+                        <w:rFonts w:ascii="Cambria Math" w:eastAsiaTheme="minorEastAsia" w:hAnsi="Cambria Math"/>
+                      </w:rPr>
+                      <m:t>l</m:t>
+                    </m:r>
+                  </m:e>
+                  <m:e>
+                    <m:r>
+                      <w:rPr>
+                        <w:rFonts w:ascii="Cambria Math" w:eastAsiaTheme="minorEastAsia" w:hAnsi="Cambria Math"/>
+                      </w:rPr>
+                      <m:t>l</m:t>
+                    </m:r>
+                    <m:ctrlPr>
+                      <w:rPr>
+                        <w:rFonts w:ascii="Cambria Math" w:eastAsia="Cambria Math" w:hAnsi="Cambria Math" w:cs="Cambria Math"/>
+                        <w:i/>
+                      </w:rPr>
+                    </m:ctrlPr>
+                  </m:e>
+                  <m:e>
+                    <m:r>
+                      <w:rPr>
+                        <w:rFonts w:ascii="Cambria Math" w:eastAsia="Cambria Math" w:hAnsi="Cambria Math" w:cs="Cambria Math"/>
+                      </w:rPr>
+                      <m:t>l</m:t>
+                    </m:r>
+                    <m:ctrlPr>
+                      <w:rPr>
+                        <w:rFonts w:ascii="Cambria Math" w:eastAsia="Cambria Math" w:hAnsi="Cambria Math" w:cs="Cambria Math"/>
+                        <w:i/>
+                      </w:rPr>
+                    </m:ctrlPr>
+                  </m:e>
+                  <m:e>
+                    <m:r>
+                      <w:rPr>
+                        <w:rFonts w:ascii="Cambria Math" w:eastAsia="Cambria Math" w:hAnsi="Cambria Math" w:cs="Cambria Math"/>
+                      </w:rPr>
+                      <m:t>l</m:t>
+                    </m:r>
+                  </m:e>
+                </m:mr>
+              </m:m>
+            </m:e>
+          </m:d>
+          <m:d>
+            <m:dPr>
+              <m:begChr m:val="["/>
+              <m:endChr m:val="]"/>
+              <m:ctrlPr>
+                <w:rPr>
+                  <w:rFonts w:ascii="Cambria Math" w:eastAsiaTheme="minorEastAsia" w:hAnsi="Cambria Math"/>
+                  <w:i/>
+                </w:rPr>
+              </m:ctrlPr>
+            </m:dPr>
+            <m:e>
+              <m:m>
+                <m:mPr>
+                  <m:mcs>
+                    <m:mc>
+                      <m:mcPr>
+                        <m:count m:val="1"/>
+                        <m:mcJc m:val="center"/>
+                      </m:mcPr>
+                    </m:mc>
+                  </m:mcs>
+                  <m:ctrlPr>
+                    <w:rPr>
+                      <w:rFonts w:ascii="Cambria Math" w:eastAsiaTheme="minorEastAsia" w:hAnsi="Cambria Math"/>
+                      <w:i/>
+                    </w:rPr>
+                  </m:ctrlPr>
+                </m:mPr>
+                <m:mr>
+                  <m:e>
+                    <m:sSub>
+                      <m:sSubPr>
+                        <m:ctrlPr>
+                          <w:rPr>
+                            <w:rFonts w:ascii="Cambria Math" w:eastAsiaTheme="minorEastAsia" w:hAnsi="Cambria Math"/>
+                            <w:i/>
+                          </w:rPr>
+                        </m:ctrlPr>
+                      </m:sSubPr>
+                      <m:e>
+                        <m:r>
+                          <w:rPr>
+                            <w:rFonts w:ascii="Cambria Math" w:eastAsiaTheme="minorEastAsia" w:hAnsi="Cambria Math"/>
+                          </w:rPr>
+                          <m:t>ω</m:t>
+                        </m:r>
+                      </m:e>
+                      <m:sub>
+                        <m:r>
+                          <w:rPr>
+                            <w:rFonts w:ascii="Cambria Math" w:eastAsiaTheme="minorEastAsia" w:hAnsi="Cambria Math"/>
+                          </w:rPr>
+                          <m:t>1</m:t>
+                        </m:r>
+                      </m:sub>
+                    </m:sSub>
+                  </m:e>
+                </m:mr>
+                <m:mr>
+                  <m:e>
+                    <m:sSub>
+                      <m:sSubPr>
+                        <m:ctrlPr>
+                          <w:rPr>
+                            <w:rFonts w:ascii="Cambria Math" w:eastAsiaTheme="minorEastAsia" w:hAnsi="Cambria Math"/>
+                            <w:i/>
+                          </w:rPr>
+                        </m:ctrlPr>
+                      </m:sSubPr>
+                      <m:e>
+                        <m:r>
+                          <w:rPr>
+                            <w:rFonts w:ascii="Cambria Math" w:eastAsiaTheme="minorEastAsia" w:hAnsi="Cambria Math"/>
+                          </w:rPr>
+                          <m:t>ω</m:t>
+                        </m:r>
+                      </m:e>
+                      <m:sub>
+                        <m:r>
+                          <w:rPr>
+                            <w:rFonts w:ascii="Cambria Math" w:eastAsiaTheme="minorEastAsia" w:hAnsi="Cambria Math"/>
+                          </w:rPr>
+                          <m:t>2</m:t>
+                        </m:r>
+                      </m:sub>
+                    </m:sSub>
+                  </m:e>
+                </m:mr>
+                <m:mr>
+                  <m:e>
+                    <m:sSub>
+                      <m:sSubPr>
+                        <m:ctrlPr>
+                          <w:rPr>
+                            <w:rFonts w:ascii="Cambria Math" w:eastAsiaTheme="minorEastAsia" w:hAnsi="Cambria Math"/>
+                            <w:i/>
+                          </w:rPr>
+                        </m:ctrlPr>
+                      </m:sSubPr>
+                      <m:e>
+                        <m:r>
+                          <w:rPr>
+                            <w:rFonts w:ascii="Cambria Math" w:eastAsiaTheme="minorEastAsia" w:hAnsi="Cambria Math"/>
+                          </w:rPr>
+                          <m:t>ω</m:t>
+                        </m:r>
+                      </m:e>
+                      <m:sub>
+                        <m:r>
+                          <w:rPr>
+                            <w:rFonts w:ascii="Cambria Math" w:eastAsiaTheme="minorEastAsia" w:hAnsi="Cambria Math"/>
+                          </w:rPr>
+                          <m:t>3</m:t>
+                        </m:r>
+                      </m:sub>
+                    </m:sSub>
+                  </m:e>
+                </m:mr>
+                <m:mr>
+                  <m:e>
+                    <m:sSub>
+                      <m:sSubPr>
+                        <m:ctrlPr>
+                          <w:rPr>
+                            <w:rFonts w:ascii="Cambria Math" w:eastAsiaTheme="minorEastAsia" w:hAnsi="Cambria Math"/>
+                            <w:i/>
+                          </w:rPr>
+                        </m:ctrlPr>
+                      </m:sSubPr>
+                      <m:e>
+                        <m:r>
+                          <w:rPr>
+                            <w:rFonts w:ascii="Cambria Math" w:eastAsiaTheme="minorEastAsia" w:hAnsi="Cambria Math"/>
+                          </w:rPr>
+                          <m:t>ω</m:t>
+                        </m:r>
+                      </m:e>
+                      <m:sub>
+                        <m:r>
+                          <w:rPr>
+                            <w:rFonts w:ascii="Cambria Math" w:eastAsiaTheme="minorEastAsia" w:hAnsi="Cambria Math"/>
+                          </w:rPr>
+                          <m:t>4</m:t>
+                        </m:r>
+                      </m:sub>
+                    </m:sSub>
+                  </m:e>
+                </m:mr>
+              </m:m>
+            </m:e>
+          </m:d>
+        </m:oMath>
+      </m:oMathPara>
+    </w:p>
+    <w:p>
+      <w:pPr>
+        <w:spacing w:line="480" w:lineRule="auto"/>
+        <w:rPr>
+          <w:rFonts w:eastAsiaTheme="minorEastAsia"/>
+        </w:rPr>
+      </w:pPr>
+      <m:oMathPara>
+        <m:oMath>
+          <m:d>
+            <m:dPr>
+              <m:begChr m:val="["/>
+              <m:endChr m:val="]"/>
+              <m:ctrlPr>
+                <w:rPr>
+                  <w:rFonts w:ascii="Cambria Math" w:eastAsiaTheme="minorEastAsia" w:hAnsi="Cambria Math"/>
+                  <w:i/>
+                </w:rPr>
+              </m:ctrlPr>
+            </m:dPr>
+            <m:e>
+              <m:m>
+                <m:mPr>
+                  <m:mcs>
+                    <m:mc>
+                      <m:mcPr>
+                        <m:count m:val="1"/>
+                        <m:mcJc m:val="center"/>
+                      </m:mcPr>
+                    </m:mc>
+                  </m:mcs>
+                  <m:ctrlPr>
+                    <w:rPr>
+                      <w:rFonts w:ascii="Cambria Math" w:eastAsiaTheme="minorEastAsia" w:hAnsi="Cambria Math"/>
+                      <w:i/>
+                    </w:rPr>
+                  </m:ctrlPr>
+                </m:mPr>
+                <m:mr>
+                  <m:e>
+                    <m:sSub>
+                      <m:sSubPr>
+                        <m:ctrlPr>
+                          <w:rPr>
+                            <w:rFonts w:ascii="Cambria Math" w:eastAsiaTheme="minorEastAsia" w:hAnsi="Cambria Math"/>
+                            <w:i/>
+                          </w:rPr>
+                        </m:ctrlPr>
+                      </m:sSubPr>
+                      <m:e>
+                        <m:r>
+                          <w:rPr>
+                            <w:rFonts w:ascii="Cambria Math" w:eastAsiaTheme="minorEastAsia" w:hAnsi="Cambria Math"/>
+                          </w:rPr>
+                          <m:t>F</m:t>
+                        </m:r>
+                      </m:e>
+                      <m:sub>
+                        <m:r>
+                          <w:rPr>
+                            <w:rFonts w:ascii="Cambria Math" w:eastAsiaTheme="minorEastAsia" w:hAnsi="Cambria Math"/>
+                          </w:rPr>
+                          <m:t>x</m:t>
+                        </m:r>
+                      </m:sub>
+                    </m:sSub>
+                  </m:e>
+                </m:mr>
+                <m:mr>
+                  <m:e>
+                    <m:sSub>
+                      <m:sSubPr>
+                        <m:ctrlPr>
+                          <w:rPr>
+                            <w:rFonts w:ascii="Cambria Math" w:eastAsiaTheme="minorEastAsia" w:hAnsi="Cambria Math"/>
+                            <w:i/>
+                          </w:rPr>
+                        </m:ctrlPr>
+                      </m:sSubPr>
+                      <m:e>
+                        <m:r>
+                          <w:rPr>
+                            <w:rFonts w:ascii="Cambria Math" w:eastAsiaTheme="minorEastAsia" w:hAnsi="Cambria Math"/>
+                          </w:rPr>
+                          <m:t>F</m:t>
+                        </m:r>
+                      </m:e>
+                      <m:sub>
+                        <m:r>
+                          <w:rPr>
+                            <w:rFonts w:ascii="Cambria Math" w:eastAsiaTheme="minorEastAsia" w:hAnsi="Cambria Math"/>
+                          </w:rPr>
+                          <m:t>y</m:t>
+                        </m:r>
+                      </m:sub>
+                    </m:sSub>
+                  </m:e>
+                </m:mr>
+                <m:mr>
+                  <m:e>
+                    <m:r>
+                      <w:rPr>
+                        <w:rFonts w:ascii="Cambria Math" w:eastAsiaTheme="minorEastAsia" w:hAnsi="Cambria Math"/>
+                      </w:rPr>
+                      <m:t>T</m:t>
+                    </m:r>
+                  </m:e>
+                </m:mr>
+              </m:m>
+            </m:e>
+          </m:d>
+          <m:r>
+            <w:rPr>
+              <w:rFonts w:ascii="Cambria Math" w:eastAsiaTheme="minorEastAsia" w:hAnsi="Cambria Math"/>
+            </w:rPr>
+            <m:t>=</m:t>
+          </m:r>
+          <m:d>
+            <m:dPr>
+              <m:begChr m:val="["/>
+              <m:endChr m:val="]"/>
+              <m:ctrlPr>
+                <w:rPr>
+                  <w:rFonts w:ascii="Cambria Math" w:eastAsiaTheme="minorEastAsia" w:hAnsi="Cambria Math"/>
+                  <w:i/>
+                </w:rPr>
+              </m:ctrlPr>
+            </m:dPr>
+            <m:e>
+              <m:m>
+                <m:mPr>
+                  <m:mcs>
+                    <m:mc>
+                      <m:mcPr>
+                        <m:count m:val="4"/>
+                        <m:mcJc m:val="center"/>
+                      </m:mcPr>
+                    </m:mc>
+                  </m:mcs>
+                  <m:ctrlPr>
+                    <w:rPr>
+                      <w:rFonts w:ascii="Cambria Math" w:eastAsiaTheme="minorEastAsia" w:hAnsi="Cambria Math"/>
+                      <w:i/>
+                    </w:rPr>
+                  </m:ctrlPr>
+                </m:mPr>
+                <m:mr>
+                  <m:e>
+                    <m:r>
+                      <w:rPr>
+                        <w:rFonts w:ascii="Cambria Math" w:eastAsiaTheme="minorEastAsia" w:hAnsi="Cambria Math"/>
+                      </w:rPr>
+                      <m:t>-</m:t>
+                    </m:r>
+                    <m:func>
+                      <m:funcPr>
+                        <m:ctrlPr>
+                          <w:rPr>
+                            <w:rFonts w:ascii="Cambria Math" w:eastAsiaTheme="minorEastAsia" w:hAnsi="Cambria Math"/>
+                          </w:rPr>
+                        </m:ctrlPr>
+                      </m:funcPr>
+                      <m:fName>
+                        <m:r>
+                          <m:rPr>
+                            <m:sty m:val="p"/>
+                          </m:rPr>
+                          <w:rPr>
+                            <w:rFonts w:ascii="Cambria Math" w:eastAsiaTheme="minorEastAsia" w:hAnsi="Cambria Math"/>
+                          </w:rPr>
+                          <m:t>sin</m:t>
+                        </m:r>
+                        <m:ctrlPr>
+                          <w:rPr>
+                            <w:rFonts w:ascii="Cambria Math" w:eastAsiaTheme="minorEastAsia" w:hAnsi="Cambria Math"/>
+                            <w:i/>
+                          </w:rPr>
+                        </m:ctrlPr>
+                      </m:fName>
+                      <m:e>
+                        <m:sSub>
+                          <m:sSubPr>
+                            <m:ctrlPr>
+                              <w:rPr>
+                                <w:rFonts w:ascii="Cambria Math" w:eastAsiaTheme="minorEastAsia" w:hAnsi="Cambria Math"/>
+                                <w:i/>
+                              </w:rPr>
+                            </m:ctrlPr>
+                          </m:sSubPr>
+                          <m:e>
+                            <m:r>
+                              <w:rPr>
+                                <w:rFonts w:ascii="Cambria Math" w:eastAsiaTheme="minorEastAsia" w:hAnsi="Cambria Math"/>
+                              </w:rPr>
+                              <m:t>θ</m:t>
+                            </m:r>
+                            <m:ctrlPr>
+                              <w:rPr>
+                                <w:rFonts w:ascii="Cambria Math" w:eastAsiaTheme="minorEastAsia" w:hAnsi="Cambria Math"/>
+                              </w:rPr>
+                            </m:ctrlPr>
+                          </m:e>
+                          <m:sub>
+                            <m:r>
+                              <w:rPr>
+                                <w:rFonts w:ascii="Cambria Math" w:eastAsiaTheme="minorEastAsia" w:hAnsi="Cambria Math"/>
+                              </w:rPr>
+                              <m:t>1</m:t>
+                            </m:r>
+                          </m:sub>
+                        </m:sSub>
+                      </m:e>
+                    </m:func>
+                    <m:ctrlPr>
+                      <w:rPr>
+                        <w:rFonts w:ascii="Cambria Math" w:eastAsia="Cambria Math" w:hAnsi="Cambria Math" w:cs="Cambria Math"/>
+                        <w:i/>
+                      </w:rPr>
+                    </m:ctrlPr>
+                  </m:e>
+                  <m:e>
+                    <m:r>
+                      <w:rPr>
+                        <w:rFonts w:ascii="Cambria Math" w:eastAsia="Cambria Math" w:hAnsi="Cambria Math" w:cs="Cambria Math"/>
+                      </w:rPr>
+                      <m:t>-</m:t>
+                    </m:r>
+                    <m:func>
+                      <m:funcPr>
+                        <m:ctrlPr>
+                          <w:rPr>
+                            <w:rFonts w:ascii="Cambria Math" w:eastAsia="Cambria Math" w:hAnsi="Cambria Math" w:cs="Cambria Math"/>
+                            <w:i/>
+                          </w:rPr>
+                        </m:ctrlPr>
+                      </m:funcPr>
+                      <m:fName>
+                        <m:r>
+                          <m:rPr>
+                            <m:sty m:val="p"/>
+                          </m:rPr>
+                          <w:rPr>
+                            <w:rFonts w:ascii="Cambria Math" w:eastAsia="Cambria Math" w:hAnsi="Cambria Math" w:cs="Cambria Math"/>
+                          </w:rPr>
+                          <m:t>sin</m:t>
+                        </m:r>
+                      </m:fName>
+                      <m:e>
+                        <m:sSub>
+                          <m:sSubPr>
+                            <m:ctrlPr>
+                              <w:rPr>
+                                <w:rFonts w:ascii="Cambria Math" w:eastAsia="Cambria Math" w:hAnsi="Cambria Math" w:cs="Cambria Math"/>
+                                <w:i/>
+                              </w:rPr>
+                            </m:ctrlPr>
+                          </m:sSubPr>
+                          <m:e>
+                            <m:r>
+                              <w:rPr>
+                                <w:rFonts w:ascii="Cambria Math" w:eastAsia="Cambria Math" w:hAnsi="Cambria Math" w:cs="Cambria Math"/>
+                              </w:rPr>
+                              <m:t>θ</m:t>
+                            </m:r>
+                          </m:e>
+                          <m:sub>
+                            <m:r>
+                              <w:rPr>
+                                <w:rFonts w:ascii="Cambria Math" w:eastAsia="Cambria Math" w:hAnsi="Cambria Math" w:cs="Cambria Math"/>
+                              </w:rPr>
+                              <m:t>2</m:t>
+                            </m:r>
+                          </m:sub>
+                        </m:sSub>
+                      </m:e>
+                    </m:func>
+                    <m:ctrlPr>
+                      <w:rPr>
+                        <w:rFonts w:ascii="Cambria Math" w:eastAsia="Cambria Math" w:hAnsi="Cambria Math" w:cs="Cambria Math"/>
+                        <w:i/>
+                      </w:rPr>
+                    </m:ctrlPr>
+                  </m:e>
+                  <m:e>
+                    <m:r>
+                      <w:rPr>
+                        <w:rFonts w:ascii="Cambria Math" w:eastAsia="Cambria Math" w:hAnsi="Cambria Math" w:cs="Cambria Math"/>
+                      </w:rPr>
+                      <m:t>-</m:t>
+                    </m:r>
+                    <m:func>
+                      <m:funcPr>
+                        <m:ctrlPr>
+                          <w:rPr>
+                            <w:rFonts w:ascii="Cambria Math" w:eastAsia="Cambria Math" w:hAnsi="Cambria Math" w:cs="Cambria Math"/>
+                            <w:i/>
+                          </w:rPr>
+                        </m:ctrlPr>
+                      </m:funcPr>
+                      <m:fName>
+                        <m:r>
+                          <m:rPr>
+                            <m:sty m:val="p"/>
+                          </m:rPr>
+                          <w:rPr>
+                            <w:rFonts w:ascii="Cambria Math" w:eastAsia="Cambria Math" w:hAnsi="Cambria Math" w:cs="Cambria Math"/>
+                          </w:rPr>
+                          <m:t>sin</m:t>
+                        </m:r>
+                      </m:fName>
+                      <m:e>
+                        <m:sSub>
+                          <m:sSubPr>
+                            <m:ctrlPr>
+                              <w:rPr>
+                                <w:rFonts w:ascii="Cambria Math" w:eastAsia="Cambria Math" w:hAnsi="Cambria Math" w:cs="Cambria Math"/>
+                                <w:i/>
+                              </w:rPr>
+                            </m:ctrlPr>
+                          </m:sSubPr>
+                          <m:e>
+                            <m:r>
+                              <w:rPr>
+                                <w:rFonts w:ascii="Cambria Math" w:eastAsia="Cambria Math" w:hAnsi="Cambria Math" w:cs="Cambria Math"/>
+                              </w:rPr>
+                              <m:t>θ</m:t>
+                            </m:r>
+                          </m:e>
+                          <m:sub>
+                            <m:r>
+                              <w:rPr>
+                                <w:rFonts w:ascii="Cambria Math" w:eastAsia="Cambria Math" w:hAnsi="Cambria Math" w:cs="Cambria Math"/>
+                              </w:rPr>
+                              <m:t>3</m:t>
+                            </m:r>
+                          </m:sub>
+                        </m:sSub>
+                      </m:e>
+                    </m:func>
+                    <m:ctrlPr>
+                      <w:rPr>
+                        <w:rFonts w:ascii="Cambria Math" w:eastAsia="Cambria Math" w:hAnsi="Cambria Math" w:cs="Cambria Math"/>
+                        <w:i/>
+                      </w:rPr>
+                    </m:ctrlPr>
+                  </m:e>
+                  <m:e>
+                    <m:r>
+                      <w:rPr>
+                        <w:rFonts w:ascii="Cambria Math" w:eastAsia="Cambria Math" w:hAnsi="Cambria Math" w:cs="Cambria Math"/>
+                      </w:rPr>
+                      <m:t>-</m:t>
+                    </m:r>
+                    <m:func>
+                      <m:funcPr>
+                        <m:ctrlPr>
+                          <w:rPr>
+                            <w:rFonts w:ascii="Cambria Math" w:eastAsia="Cambria Math" w:hAnsi="Cambria Math" w:cs="Cambria Math"/>
+                            <w:i/>
+                          </w:rPr>
+                        </m:ctrlPr>
+                      </m:funcPr>
+                      <m:fName>
+                        <m:r>
+                          <m:rPr>
+                            <m:sty m:val="p"/>
+                          </m:rPr>
+                          <w:rPr>
+                            <w:rFonts w:ascii="Cambria Math" w:eastAsia="Cambria Math" w:hAnsi="Cambria Math" w:cs="Cambria Math"/>
+                          </w:rPr>
+                          <m:t>sin</m:t>
+                        </m:r>
+                      </m:fName>
+                      <m:e>
+                        <m:sSub>
+                          <m:sSubPr>
+                            <m:ctrlPr>
+                              <w:rPr>
+                                <w:rFonts w:ascii="Cambria Math" w:eastAsia="Cambria Math" w:hAnsi="Cambria Math" w:cs="Cambria Math"/>
+                                <w:i/>
+                              </w:rPr>
+                            </m:ctrlPr>
+                          </m:sSubPr>
+                          <m:e>
+                            <m:r>
+                              <w:rPr>
+                                <w:rFonts w:ascii="Cambria Math" w:eastAsia="Cambria Math" w:hAnsi="Cambria Math" w:cs="Cambria Math"/>
+                              </w:rPr>
+                              <m:t>θ</m:t>
+                            </m:r>
+                          </m:e>
+                          <m:sub>
+                            <m:r>
+                              <w:rPr>
+                                <w:rFonts w:ascii="Cambria Math" w:eastAsia="Cambria Math" w:hAnsi="Cambria Math" w:cs="Cambria Math"/>
+                              </w:rPr>
+                              <m:t>4</m:t>
+                            </m:r>
+                          </m:sub>
+                        </m:sSub>
+                      </m:e>
+                    </m:func>
+                    <m:ctrlPr>
+                      <w:rPr>
+                        <w:rFonts w:ascii="Cambria Math" w:eastAsia="Cambria Math" w:hAnsi="Cambria Math" w:cs="Cambria Math"/>
+                        <w:i/>
+                      </w:rPr>
+                    </m:ctrlPr>
+                  </m:e>
+                </m:mr>
+                <m:mr>
+                  <m:e>
+                    <m:func>
+                      <m:funcPr>
+                        <m:ctrlPr>
+                          <w:rPr>
+                            <w:rFonts w:ascii="Cambria Math" w:eastAsia="Cambria Math" w:hAnsi="Cambria Math" w:cs="Cambria Math"/>
+                            <w:i/>
+                          </w:rPr>
+                        </m:ctrlPr>
+                      </m:funcPr>
+                      <m:fName>
+                        <m:r>
+                          <m:rPr>
+                            <m:sty m:val="p"/>
+                          </m:rPr>
+                          <w:rPr>
+                            <w:rFonts w:ascii="Cambria Math" w:eastAsia="Cambria Math" w:hAnsi="Cambria Math" w:cs="Cambria Math"/>
+                          </w:rPr>
+                          <m:t>cos</m:t>
+                        </m:r>
+                      </m:fName>
+                      <m:e>
+                        <m:sSub>
+                          <m:sSubPr>
+                            <m:ctrlPr>
+                              <w:rPr>
+                                <w:rFonts w:ascii="Cambria Math" w:eastAsia="Cambria Math" w:hAnsi="Cambria Math" w:cs="Cambria Math"/>
+                                <w:i/>
+                              </w:rPr>
+                            </m:ctrlPr>
+                          </m:sSubPr>
+                          <m:e>
+                            <m:r>
+                              <w:rPr>
+                                <w:rFonts w:ascii="Cambria Math" w:eastAsia="Cambria Math" w:hAnsi="Cambria Math" w:cs="Cambria Math"/>
+                              </w:rPr>
+                              <m:t>θ</m:t>
+                            </m:r>
+                          </m:e>
+                          <m:sub>
+                            <m:r>
+                              <w:rPr>
+                                <w:rFonts w:ascii="Cambria Math" w:eastAsia="Cambria Math" w:hAnsi="Cambria Math" w:cs="Cambria Math"/>
+                              </w:rPr>
+                              <m:t>1</m:t>
+                            </m:r>
+                          </m:sub>
+                        </m:sSub>
+                      </m:e>
+                    </m:func>
+                  </m:e>
+                  <m:e>
+                    <m:func>
+                      <m:funcPr>
+                        <m:ctrlPr>
+                          <w:rPr>
+                            <w:rFonts w:ascii="Cambria Math" w:eastAsiaTheme="minorEastAsia" w:hAnsi="Cambria Math"/>
+                            <w:i/>
+                          </w:rPr>
+                        </m:ctrlPr>
+                      </m:funcPr>
+                      <m:fName>
+                        <m:r>
+                          <m:rPr>
+                            <m:sty m:val="p"/>
+                          </m:rPr>
+                          <w:rPr>
+                            <w:rFonts w:ascii="Cambria Math" w:eastAsiaTheme="minorEastAsia" w:hAnsi="Cambria Math"/>
+                          </w:rPr>
+                          <m:t>cos</m:t>
+                        </m:r>
+                      </m:fName>
+                      <m:e>
+                        <m:sSub>
+                          <m:sSubPr>
+                            <m:ctrlPr>
+                              <w:rPr>
+                                <w:rFonts w:ascii="Cambria Math" w:eastAsiaTheme="minorEastAsia" w:hAnsi="Cambria Math"/>
+                                <w:i/>
+                              </w:rPr>
+                            </m:ctrlPr>
+                          </m:sSubPr>
+                          <m:e>
+                            <m:r>
+                              <w:rPr>
+                                <w:rFonts w:ascii="Cambria Math" w:eastAsiaTheme="minorEastAsia" w:hAnsi="Cambria Math"/>
+                              </w:rPr>
+                              <m:t>θ</m:t>
+                            </m:r>
+                          </m:e>
+                          <m:sub>
+                            <m:r>
+                              <w:rPr>
+                                <w:rFonts w:ascii="Cambria Math" w:eastAsiaTheme="minorEastAsia" w:hAnsi="Cambria Math"/>
+                              </w:rPr>
+                              <m:t>2</m:t>
+                            </m:r>
+                          </m:sub>
+                        </m:sSub>
+                      </m:e>
+                    </m:func>
+                    <m:ctrlPr>
+                      <w:rPr>
+                        <w:rFonts w:ascii="Cambria Math" w:eastAsia="Cambria Math" w:hAnsi="Cambria Math" w:cs="Cambria Math"/>
+                        <w:i/>
+                      </w:rPr>
+                    </m:ctrlPr>
+                  </m:e>
+                  <m:e>
+                    <m:func>
+                      <m:funcPr>
+                        <m:ctrlPr>
+                          <w:rPr>
+                            <w:rFonts w:ascii="Cambria Math" w:eastAsia="Cambria Math" w:hAnsi="Cambria Math" w:cs="Cambria Math"/>
+                            <w:i/>
+                          </w:rPr>
+                        </m:ctrlPr>
+                      </m:funcPr>
+                      <m:fName>
+                        <m:r>
+                          <m:rPr>
+                            <m:sty m:val="p"/>
+                          </m:rPr>
+                          <w:rPr>
+                            <w:rFonts w:ascii="Cambria Math" w:eastAsia="Cambria Math" w:hAnsi="Cambria Math" w:cs="Cambria Math"/>
+                          </w:rPr>
+                          <m:t>cos</m:t>
+                        </m:r>
+                      </m:fName>
+                      <m:e>
+                        <m:sSub>
+                          <m:sSubPr>
+                            <m:ctrlPr>
+                              <w:rPr>
+                                <w:rFonts w:ascii="Cambria Math" w:eastAsia="Cambria Math" w:hAnsi="Cambria Math" w:cs="Cambria Math"/>
+                                <w:i/>
+                              </w:rPr>
+                            </m:ctrlPr>
+                          </m:sSubPr>
+                          <m:e>
+                            <m:r>
+                              <w:rPr>
+                                <w:rFonts w:ascii="Cambria Math" w:eastAsia="Cambria Math" w:hAnsi="Cambria Math" w:cs="Cambria Math"/>
+                              </w:rPr>
+                              <m:t>θ</m:t>
+                            </m:r>
+                          </m:e>
+                          <m:sub>
+                            <m:r>
+                              <w:rPr>
+                                <w:rFonts w:ascii="Cambria Math" w:eastAsia="Cambria Math" w:hAnsi="Cambria Math" w:cs="Cambria Math"/>
+                              </w:rPr>
+                              <m:t>3</m:t>
+                            </m:r>
+                          </m:sub>
+                        </m:sSub>
+                      </m:e>
+                    </m:func>
+                    <m:ctrlPr>
+                      <w:rPr>
+                        <w:rFonts w:ascii="Cambria Math" w:eastAsia="Cambria Math" w:hAnsi="Cambria Math" w:cs="Cambria Math"/>
+                        <w:i/>
+                      </w:rPr>
+                    </m:ctrlPr>
+                  </m:e>
+                  <m:e>
+                    <m:func>
+                      <m:funcPr>
+                        <m:ctrlPr>
+                          <w:rPr>
+                            <w:rFonts w:ascii="Cambria Math" w:eastAsia="Cambria Math" w:hAnsi="Cambria Math" w:cs="Cambria Math"/>
+                            <w:i/>
+                          </w:rPr>
+                        </m:ctrlPr>
+                      </m:funcPr>
+                      <m:fName>
+                        <m:r>
+                          <m:rPr>
+                            <m:sty m:val="p"/>
+                          </m:rPr>
+                          <w:rPr>
+                            <w:rFonts w:ascii="Cambria Math" w:eastAsia="Cambria Math" w:hAnsi="Cambria Math" w:cs="Cambria Math"/>
+                          </w:rPr>
+                          <m:t>cos</m:t>
+                        </m:r>
+                      </m:fName>
+                      <m:e>
+                        <m:sSub>
+                          <m:sSubPr>
+                            <m:ctrlPr>
+                              <w:rPr>
+                                <w:rFonts w:ascii="Cambria Math" w:eastAsia="Cambria Math" w:hAnsi="Cambria Math" w:cs="Cambria Math"/>
+                                <w:i/>
+                              </w:rPr>
+                            </m:ctrlPr>
+                          </m:sSubPr>
+                          <m:e>
+                            <m:r>
+                              <w:rPr>
+                                <w:rFonts w:ascii="Cambria Math" w:eastAsia="Cambria Math" w:hAnsi="Cambria Math" w:cs="Cambria Math"/>
+                              </w:rPr>
+                              <m:t>θ</m:t>
+                            </m:r>
+                          </m:e>
+                          <m:sub>
+                            <m:r>
+                              <w:rPr>
+                                <w:rFonts w:ascii="Cambria Math" w:eastAsia="Cambria Math" w:hAnsi="Cambria Math" w:cs="Cambria Math"/>
+                              </w:rPr>
+                              <m:t>4</m:t>
+                            </m:r>
+                          </m:sub>
+                        </m:sSub>
+                      </m:e>
+                    </m:func>
+                  </m:e>
+                </m:mr>
+                <m:mr>
+                  <m:e>
+                    <m:r>
+                      <w:rPr>
+                        <w:rFonts w:ascii="Cambria Math" w:eastAsiaTheme="minorEastAsia" w:hAnsi="Cambria Math"/>
+                      </w:rPr>
+                      <m:t>l</m:t>
+                    </m:r>
+                  </m:e>
+                  <m:e>
+                    <m:r>
+                      <w:rPr>
+                        <w:rFonts w:ascii="Cambria Math" w:eastAsiaTheme="minorEastAsia" w:hAnsi="Cambria Math"/>
+                      </w:rPr>
+                      <m:t>l</m:t>
+                    </m:r>
+                    <m:ctrlPr>
+                      <w:rPr>
+                        <w:rFonts w:ascii="Cambria Math" w:eastAsia="Cambria Math" w:hAnsi="Cambria Math" w:cs="Cambria Math"/>
+                        <w:i/>
+                      </w:rPr>
+                    </m:ctrlPr>
+                  </m:e>
+                  <m:e>
+                    <m:r>
+                      <w:rPr>
+                        <w:rFonts w:ascii="Cambria Math" w:eastAsia="Cambria Math" w:hAnsi="Cambria Math" w:cs="Cambria Math"/>
+                      </w:rPr>
+                      <m:t>l</m:t>
+                    </m:r>
+                    <m:ctrlPr>
+                      <w:rPr>
+                        <w:rFonts w:ascii="Cambria Math" w:eastAsia="Cambria Math" w:hAnsi="Cambria Math" w:cs="Cambria Math"/>
+                        <w:i/>
+                      </w:rPr>
+                    </m:ctrlPr>
+                  </m:e>
+                  <m:e>
+                    <m:r>
+                      <w:rPr>
+                        <w:rFonts w:ascii="Cambria Math" w:eastAsia="Cambria Math" w:hAnsi="Cambria Math" w:cs="Cambria Math"/>
+                      </w:rPr>
+                      <m:t>l</m:t>
+                    </m:r>
+                  </m:e>
+                </m:mr>
+              </m:m>
+            </m:e>
+          </m:d>
+          <m:d>
+            <m:dPr>
+              <m:begChr m:val="["/>
+              <m:endChr m:val="]"/>
+              <m:ctrlPr>
+                <w:rPr>
+                  <w:rFonts w:ascii="Cambria Math" w:eastAsiaTheme="minorEastAsia" w:hAnsi="Cambria Math"/>
+                  <w:i/>
+                </w:rPr>
+              </m:ctrlPr>
+            </m:dPr>
+            <m:e>
+              <m:m>
+                <m:mPr>
+                  <m:mcs>
+                    <m:mc>
+                      <m:mcPr>
+                        <m:count m:val="1"/>
+                        <m:mcJc m:val="center"/>
+                      </m:mcPr>
+                    </m:mc>
+                  </m:mcs>
+                  <m:ctrlPr>
+                    <w:rPr>
+                      <w:rFonts w:ascii="Cambria Math" w:eastAsiaTheme="minorEastAsia" w:hAnsi="Cambria Math"/>
+                      <w:i/>
+                    </w:rPr>
+                  </m:ctrlPr>
+                </m:mPr>
+                <m:mr>
+                  <m:e>
+                    <m:sSub>
+                      <m:sSubPr>
+                        <m:ctrlPr>
+                          <w:rPr>
+                            <w:rFonts w:ascii="Cambria Math" w:eastAsiaTheme="minorEastAsia" w:hAnsi="Cambria Math"/>
+                            <w:i/>
+                          </w:rPr>
+                        </m:ctrlPr>
+                      </m:sSubPr>
+                      <m:e>
+                        <m:r>
+                          <w:rPr>
+                            <w:rFonts w:ascii="Cambria Math" w:eastAsiaTheme="minorEastAsia" w:hAnsi="Cambria Math"/>
+                          </w:rPr>
+                          <m:t>F</m:t>
+                        </m:r>
+                      </m:e>
+                      <m:sub>
+                        <m:r>
+                          <w:rPr>
+                            <w:rFonts w:ascii="Cambria Math" w:eastAsiaTheme="minorEastAsia" w:hAnsi="Cambria Math"/>
+                          </w:rPr>
+                          <m:t>1</m:t>
+                        </m:r>
+                      </m:sub>
+                    </m:sSub>
+                  </m:e>
+                </m:mr>
+                <m:mr>
+                  <m:e>
+                    <m:sSub>
+                      <m:sSubPr>
+                        <m:ctrlPr>
+                          <w:rPr>
+                            <w:rFonts w:ascii="Cambria Math" w:eastAsiaTheme="minorEastAsia" w:hAnsi="Cambria Math"/>
+                            <w:i/>
+                          </w:rPr>
+                        </m:ctrlPr>
+                      </m:sSubPr>
+                      <m:e>
+                        <m:r>
+                          <w:rPr>
+                            <w:rFonts w:ascii="Cambria Math" w:eastAsiaTheme="minorEastAsia" w:hAnsi="Cambria Math"/>
+                          </w:rPr>
+                          <m:t>F</m:t>
+                        </m:r>
+                      </m:e>
+                      <m:sub>
+                        <m:r>
+                          <w:rPr>
+                            <w:rFonts w:ascii="Cambria Math" w:eastAsiaTheme="minorEastAsia" w:hAnsi="Cambria Math"/>
+                          </w:rPr>
+                          <m:t>2</m:t>
+                        </m:r>
+                      </m:sub>
+                    </m:sSub>
+                  </m:e>
+                </m:mr>
+                <m:mr>
+                  <m:e>
+                    <m:sSub>
+                      <m:sSubPr>
+                        <m:ctrlPr>
+                          <w:rPr>
+                            <w:rFonts w:ascii="Cambria Math" w:eastAsiaTheme="minorEastAsia" w:hAnsi="Cambria Math"/>
+                            <w:i/>
+                          </w:rPr>
+                        </m:ctrlPr>
+                      </m:sSubPr>
+                      <m:e>
+                        <m:r>
+                          <w:rPr>
+                            <w:rFonts w:ascii="Cambria Math" w:eastAsiaTheme="minorEastAsia" w:hAnsi="Cambria Math"/>
+                          </w:rPr>
+                          <m:t>F</m:t>
+                        </m:r>
+                      </m:e>
+                      <m:sub>
+                        <m:r>
+                          <w:rPr>
+                            <w:rFonts w:ascii="Cambria Math" w:eastAsiaTheme="minorEastAsia" w:hAnsi="Cambria Math"/>
+                          </w:rPr>
+                          <m:t>3</m:t>
+                        </m:r>
+                      </m:sub>
+                    </m:sSub>
+                  </m:e>
+                </m:mr>
+                <m:mr>
+                  <m:e>
+                    <m:sSub>
+                      <m:sSubPr>
+                        <m:ctrlPr>
+                          <w:rPr>
+                            <w:rFonts w:ascii="Cambria Math" w:eastAsiaTheme="minorEastAsia" w:hAnsi="Cambria Math"/>
+                            <w:i/>
+                          </w:rPr>
+                        </m:ctrlPr>
+                      </m:sSubPr>
+                      <m:e>
+                        <m:r>
+                          <w:rPr>
+                            <w:rFonts w:ascii="Cambria Math" w:eastAsiaTheme="minorEastAsia" w:hAnsi="Cambria Math"/>
+                          </w:rPr>
+                          <m:t>F</m:t>
+                        </m:r>
+                      </m:e>
+                      <m:sub>
+                        <m:r>
+                          <w:rPr>
+                            <w:rFonts w:ascii="Cambria Math" w:eastAsiaTheme="minorEastAsia" w:hAnsi="Cambria Math"/>
+                          </w:rPr>
+                          <m:t>4</m:t>
+                        </m:r>
+                      </m:sub>
+                    </m:sSub>
+                  </m:e>
+                </m:mr>
+              </m:m>
+            </m:e>
+          </m:d>
+          <m:r>
+            <w:rPr>
+              <w:rFonts w:ascii="Cambria Math" w:eastAsiaTheme="minorEastAsia" w:hAnsi="Cambria Math"/>
+            </w:rPr>
+            <w:br/>
+          </m:r>
+        </m:oMath>
+        <m:oMath>
+          <m:d>
+            <m:dPr>
+              <m:begChr m:val="["/>
+              <m:endChr m:val="]"/>
+              <m:ctrlPr>
+                <w:rPr>
+                  <w:rFonts w:ascii="Cambria Math" w:eastAsiaTheme="minorEastAsia" w:hAnsi="Cambria Math"/>
+                  <w:i/>
+                </w:rPr>
+              </m:ctrlPr>
+            </m:dPr>
+            <m:e>
+              <m:m>
+                <m:mPr>
+                  <m:mcs>
+                    <m:mc>
+                      <m:mcPr>
+                        <m:count m:val="1"/>
+                        <m:mcJc m:val="center"/>
+                      </m:mcPr>
+                    </m:mc>
+                  </m:mcs>
+                  <m:ctrlPr>
+                    <w:rPr>
+                      <w:rFonts w:ascii="Cambria Math" w:eastAsiaTheme="minorEastAsia" w:hAnsi="Cambria Math"/>
+                      <w:i/>
+                    </w:rPr>
+                  </m:ctrlPr>
+                </m:mPr>
+                <m:mr>
+                  <m:e>
+                    <m:sSub>
+                      <m:sSubPr>
+                        <m:ctrlPr>
+                          <w:rPr>
+                            <w:rFonts w:ascii="Cambria Math" w:eastAsiaTheme="minorEastAsia" w:hAnsi="Cambria Math"/>
+                            <w:i/>
+                          </w:rPr>
+                        </m:ctrlPr>
+                      </m:sSubPr>
+                      <m:e>
+                        <m:r>
+                          <w:rPr>
+                            <w:rFonts w:ascii="Cambria Math" w:eastAsiaTheme="minorEastAsia" w:hAnsi="Cambria Math"/>
+                          </w:rPr>
+                          <m:t>F</m:t>
+                        </m:r>
+                      </m:e>
+                      <m:sub>
+                        <m:r>
+                          <w:rPr>
+                            <w:rFonts w:ascii="Cambria Math" w:eastAsiaTheme="minorEastAsia" w:hAnsi="Cambria Math"/>
+                          </w:rPr>
+                          <m:t>xr</m:t>
+                        </m:r>
+                      </m:sub>
+                    </m:sSub>
+                  </m:e>
+                </m:mr>
+                <m:mr>
+                  <m:e>
+                    <m:sSub>
+                      <m:sSubPr>
+                        <m:ctrlPr>
+                          <w:rPr>
+                            <w:rFonts w:ascii="Cambria Math" w:eastAsiaTheme="minorEastAsia" w:hAnsi="Cambria Math"/>
+                            <w:i/>
+                          </w:rPr>
+                        </m:ctrlPr>
+                      </m:sSubPr>
+                      <m:e>
+                        <m:r>
+                          <w:rPr>
+                            <w:rFonts w:ascii="Cambria Math" w:eastAsiaTheme="minorEastAsia" w:hAnsi="Cambria Math"/>
+                          </w:rPr>
+                          <m:t>F</m:t>
+                        </m:r>
+                      </m:e>
+                      <m:sub>
+                        <m:r>
+                          <w:rPr>
+                            <w:rFonts w:ascii="Cambria Math" w:eastAsiaTheme="minorEastAsia" w:hAnsi="Cambria Math"/>
+                          </w:rPr>
+                          <m:t>yr</m:t>
+                        </m:r>
+                      </m:sub>
+                    </m:sSub>
+                  </m:e>
+                </m:mr>
+                <m:mr>
+                  <m:e>
+                    <m:sSub>
+                      <m:sSubPr>
+                        <m:ctrlPr>
+                          <w:rPr>
+                            <w:rFonts w:ascii="Cambria Math" w:eastAsiaTheme="minorEastAsia" w:hAnsi="Cambria Math"/>
+                            <w:i/>
+                          </w:rPr>
+                        </m:ctrlPr>
+                      </m:sSubPr>
+                      <m:e>
+                        <m:r>
+                          <w:rPr>
+                            <w:rFonts w:ascii="Cambria Math" w:eastAsiaTheme="minorEastAsia" w:hAnsi="Cambria Math"/>
+                          </w:rPr>
+                          <m:t>T</m:t>
+                        </m:r>
+                      </m:e>
+                      <m:sub>
+                        <m:r>
+                          <w:rPr>
+                            <w:rFonts w:ascii="Cambria Math" w:eastAsiaTheme="minorEastAsia" w:hAnsi="Cambria Math"/>
+                          </w:rPr>
+                          <m:t>r</m:t>
+                        </m:r>
+                      </m:sub>
+                    </m:sSub>
+                  </m:e>
+                </m:mr>
+              </m:m>
+            </m:e>
+          </m:d>
+          <m:r>
+            <w:rPr>
+              <w:rFonts w:ascii="Cambria Math" w:eastAsiaTheme="minorEastAsia" w:hAnsi="Cambria Math"/>
+            </w:rPr>
+            <m:t>=</m:t>
+          </m:r>
+          <m:d>
+            <m:dPr>
+              <m:begChr m:val="["/>
+              <m:endChr m:val="]"/>
+              <m:ctrlPr>
+                <w:rPr>
+                  <w:rFonts w:ascii="Cambria Math" w:eastAsiaTheme="minorEastAsia" w:hAnsi="Cambria Math"/>
+                  <w:i/>
+                </w:rPr>
+              </m:ctrlPr>
+            </m:dPr>
+            <m:e>
+              <m:m>
+                <m:mPr>
+                  <m:mcs>
+                    <m:mc>
+                      <m:mcPr>
+                        <m:count m:val="1"/>
+                        <m:mcJc m:val="center"/>
+                      </m:mcPr>
+                    </m:mc>
+                  </m:mcs>
+                  <m:ctrlPr>
+                    <w:rPr>
+                      <w:rFonts w:ascii="Cambria Math" w:eastAsiaTheme="minorEastAsia" w:hAnsi="Cambria Math"/>
+                      <w:i/>
+                    </w:rPr>
+                  </m:ctrlPr>
+                </m:mPr>
+                <m:mr>
+                  <m:e>
+                    <m:sSub>
+                      <m:sSubPr>
+                        <m:ctrlPr>
+                          <w:rPr>
+                            <w:rFonts w:ascii="Cambria Math" w:eastAsiaTheme="minorEastAsia" w:hAnsi="Cambria Math"/>
+                            <w:i/>
+                          </w:rPr>
+                        </m:ctrlPr>
+                      </m:sSubPr>
+                      <m:e>
+                        <m:r>
+                          <w:rPr>
+                            <w:rFonts w:ascii="Cambria Math" w:eastAsiaTheme="minorEastAsia" w:hAnsi="Cambria Math"/>
+                          </w:rPr>
+                          <m:t>F</m:t>
+                        </m:r>
+                      </m:e>
+                      <m:sub>
+                        <m:r>
+                          <w:rPr>
+                            <w:rFonts w:ascii="Cambria Math" w:eastAsiaTheme="minorEastAsia" w:hAnsi="Cambria Math"/>
+                          </w:rPr>
+                          <m:t>x</m:t>
+                        </m:r>
+                      </m:sub>
+                    </m:sSub>
+                  </m:e>
+                </m:mr>
+                <m:mr>
+                  <m:e>
+                    <m:sSub>
+                      <m:sSubPr>
+                        <m:ctrlPr>
+                          <w:rPr>
+                            <w:rFonts w:ascii="Cambria Math" w:eastAsiaTheme="minorEastAsia" w:hAnsi="Cambria Math"/>
+                            <w:i/>
+                          </w:rPr>
+                        </m:ctrlPr>
+                      </m:sSubPr>
+                      <m:e>
+                        <m:r>
+                          <w:rPr>
+                            <w:rFonts w:ascii="Cambria Math" w:eastAsiaTheme="minorEastAsia" w:hAnsi="Cambria Math"/>
+                          </w:rPr>
+                          <m:t>F</m:t>
+                        </m:r>
+                      </m:e>
+                      <m:sub>
+                        <m:r>
+                          <w:rPr>
+                            <w:rFonts w:ascii="Cambria Math" w:eastAsiaTheme="minorEastAsia" w:hAnsi="Cambria Math"/>
+                          </w:rPr>
+                          <m:t>y</m:t>
+                        </m:r>
+                      </m:sub>
+                    </m:sSub>
+                  </m:e>
+                </m:mr>
+                <m:mr>
+                  <m:e>
+                    <m:r>
+                      <w:rPr>
+                        <w:rFonts w:ascii="Cambria Math" w:eastAsiaTheme="minorEastAsia" w:hAnsi="Cambria Math"/>
+                      </w:rPr>
+                      <m:t>T</m:t>
+                    </m:r>
+                  </m:e>
+                </m:mr>
+              </m:m>
+            </m:e>
+          </m:d>
+          <m:r>
+            <w:rPr>
+              <w:rFonts w:ascii="Cambria Math" w:eastAsiaTheme="minorEastAsia" w:hAnsi="Cambria Math"/>
+            </w:rPr>
+            <m:t>-</m:t>
+          </m:r>
+          <m:d>
+            <m:dPr>
+              <m:begChr m:val="["/>
+              <m:endChr m:val="]"/>
+              <m:ctrlPr>
+                <w:rPr>
+                  <w:rFonts w:ascii="Cambria Math" w:eastAsiaTheme="minorEastAsia" w:hAnsi="Cambria Math"/>
+                  <w:i/>
+                </w:rPr>
+              </m:ctrlPr>
+            </m:dPr>
+            <m:e>
+              <m:m>
+                <m:mPr>
+                  <m:mcs>
+                    <m:mc>
+                      <m:mcPr>
+                        <m:count m:val="1"/>
+                        <m:mcJc m:val="center"/>
+                      </m:mcPr>
+                    </m:mc>
+                  </m:mcs>
+                  <m:ctrlPr>
+                    <w:rPr>
+                      <w:rFonts w:ascii="Cambria Math" w:eastAsiaTheme="minorEastAsia" w:hAnsi="Cambria Math"/>
+                      <w:i/>
+                    </w:rPr>
+                  </m:ctrlPr>
+                </m:mPr>
+                <m:mr>
+                  <m:e>
+                    <m:r>
+                      <w:rPr>
+                        <w:rFonts w:ascii="Cambria Math" w:eastAsiaTheme="minorEastAsia" w:hAnsi="Cambria Math"/>
+                      </w:rPr>
+                      <m:t>α</m:t>
+                    </m:r>
+                  </m:e>
+                </m:mr>
+                <m:mr>
+                  <m:e>
+                    <m:r>
+                      <w:rPr>
+                        <w:rFonts w:ascii="Cambria Math" w:eastAsiaTheme="minorEastAsia" w:hAnsi="Cambria Math"/>
+                      </w:rPr>
+                      <m:t>α</m:t>
+                    </m:r>
+                  </m:e>
+                </m:mr>
+                <m:mr>
+                  <m:e>
+                    <m:sSub>
+                      <m:sSubPr>
+                        <m:ctrlPr>
+                          <w:rPr>
+                            <w:rFonts w:ascii="Cambria Math" w:eastAsiaTheme="minorEastAsia" w:hAnsi="Cambria Math"/>
+                            <w:i/>
+                          </w:rPr>
+                        </m:ctrlPr>
+                      </m:sSubPr>
+                      <m:e>
+                        <m:r>
+                          <w:rPr>
+                            <w:rFonts w:ascii="Cambria Math" w:eastAsiaTheme="minorEastAsia" w:hAnsi="Cambria Math"/>
+                          </w:rPr>
+                          <m:t>(</m:t>
+                        </m:r>
+                        <m:r>
+                          <w:rPr>
+                            <w:rFonts w:ascii="Cambria Math" w:eastAsiaTheme="minorEastAsia" w:hAnsi="Cambria Math"/>
+                          </w:rPr>
+                          <m:t>p</m:t>
+                        </m:r>
+                      </m:e>
+                      <m:sub>
+                        <m:r>
+                          <w:rPr>
+                            <w:rFonts w:ascii="Cambria Math" w:eastAsiaTheme="minorEastAsia" w:hAnsi="Cambria Math"/>
+                          </w:rPr>
+                          <m:t>y</m:t>
+                        </m:r>
+                      </m:sub>
+                    </m:sSub>
+                    <m:r>
+                      <w:rPr>
+                        <w:rFonts w:ascii="Cambria Math" w:eastAsiaTheme="minorEastAsia" w:hAnsi="Cambria Math"/>
+                      </w:rPr>
+                      <m:t>+</m:t>
+                    </m:r>
+                    <m:sSub>
+                      <m:sSubPr>
+                        <m:ctrlPr>
+                          <w:rPr>
+                            <w:rFonts w:ascii="Cambria Math" w:eastAsiaTheme="minorEastAsia" w:hAnsi="Cambria Math"/>
+                            <w:i/>
+                          </w:rPr>
+                        </m:ctrlPr>
+                      </m:sSubPr>
+                      <m:e>
+                        <m:r>
+                          <w:rPr>
+                            <w:rFonts w:ascii="Cambria Math" w:eastAsiaTheme="minorEastAsia" w:hAnsi="Cambria Math"/>
+                          </w:rPr>
+                          <m:t>p</m:t>
+                        </m:r>
+                      </m:e>
+                      <m:sub>
+                        <m:r>
+                          <w:rPr>
+                            <w:rFonts w:ascii="Cambria Math" w:eastAsiaTheme="minorEastAsia" w:hAnsi="Cambria Math"/>
+                          </w:rPr>
+                          <m:t>x</m:t>
+                        </m:r>
+                      </m:sub>
+                    </m:sSub>
+                    <m:r>
+                      <w:rPr>
+                        <w:rFonts w:ascii="Cambria Math" w:eastAsiaTheme="minorEastAsia" w:hAnsi="Cambria Math"/>
+                      </w:rPr>
+                      <m:t>)</m:t>
+                    </m:r>
+                    <m:r>
+                      <w:rPr>
+                        <w:rFonts w:ascii="Cambria Math" w:eastAsiaTheme="minorEastAsia" w:hAnsi="Cambria Math"/>
+                      </w:rPr>
+                      <m:t>α</m:t>
+                    </m:r>
+                  </m:e>
+                </m:mr>
+              </m:m>
+            </m:e>
+          </m:d>
+          <m:r>
+            <w:rPr>
+              <w:rFonts w:ascii="Cambria Math" w:eastAsiaTheme="minorEastAsia" w:hAnsi="Cambria Math"/>
+            </w:rPr>
+            <w:br/>
+          </m:r>
+        </m:oMath>
+      </m:oMathPara>
+      <w:r>
+        <w:rPr>
+          <w:rFonts w:eastAsiaTheme="minorEastAsia"/>
+        </w:rPr>
+        <w:t>With a few assumptions, we can just make this in terms of velocity</w:t>
+      </w:r>
+    </w:p>
+    <w:p>
+      <w:pPr>
+        <w:spacing w:line="480" w:lineRule="auto"/>
+        <w:rPr>
+          <w:rFonts w:eastAsiaTheme="minorEastAsia"/>
+        </w:rPr>
+      </w:pPr>
+      <m:oMathPara>
+        <m:oMath>
+          <m:d>
+            <m:dPr>
+              <m:begChr m:val="["/>
+              <m:endChr m:val="]"/>
+              <m:ctrlPr>
+                <w:rPr>
+                  <w:rFonts w:ascii="Cambria Math" w:eastAsiaTheme="minorEastAsia" w:hAnsi="Cambria Math"/>
+                  <w:i/>
+                </w:rPr>
+              </m:ctrlPr>
+            </m:dPr>
+            <m:e>
+              <m:m>
+                <m:mPr>
+                  <m:mcs>
+                    <m:mc>
+                      <m:mcPr>
+                        <m:count m:val="1"/>
+                        <m:mcJc m:val="center"/>
+                      </m:mcPr>
+                    </m:mc>
+                  </m:mcs>
+                  <m:ctrlPr>
+                    <w:rPr>
+                      <w:rFonts w:ascii="Cambria Math" w:eastAsiaTheme="minorEastAsia" w:hAnsi="Cambria Math"/>
+                      <w:i/>
+                    </w:rPr>
+                  </m:ctrlPr>
+                </m:mPr>
+                <m:mr>
+                  <m:e>
+                    <m:sSub>
+                      <m:sSubPr>
+                        <m:ctrlPr>
+                          <w:rPr>
+                            <w:rFonts w:ascii="Cambria Math" w:eastAsiaTheme="minorEastAsia" w:hAnsi="Cambria Math"/>
+                            <w:i/>
+                          </w:rPr>
+                        </m:ctrlPr>
+                      </m:sSubPr>
+                      <m:e>
+                        <m:r>
+                          <w:rPr>
+                            <w:rFonts w:ascii="Cambria Math" w:eastAsiaTheme="minorEastAsia" w:hAnsi="Cambria Math"/>
+                          </w:rPr>
+                          <m:t>v</m:t>
+                        </m:r>
+                      </m:e>
+                      <m:sub>
+                        <m:r>
+                          <w:rPr>
+                            <w:rFonts w:ascii="Cambria Math" w:eastAsiaTheme="minorEastAsia" w:hAnsi="Cambria Math"/>
+                          </w:rPr>
+                          <m:t>xr</m:t>
+                        </m:r>
+                      </m:sub>
+                    </m:sSub>
+                  </m:e>
+                </m:mr>
+                <m:mr>
+                  <m:e>
+                    <m:sSub>
+                      <m:sSubPr>
+                        <m:ctrlPr>
+                          <w:rPr>
+                            <w:rFonts w:ascii="Cambria Math" w:eastAsiaTheme="minorEastAsia" w:hAnsi="Cambria Math"/>
+                            <w:i/>
+                          </w:rPr>
+                        </m:ctrlPr>
+                      </m:sSubPr>
+                      <m:e>
+                        <m:r>
+                          <w:rPr>
+                            <w:rFonts w:ascii="Cambria Math" w:eastAsiaTheme="minorEastAsia" w:hAnsi="Cambria Math"/>
+                          </w:rPr>
+                          <m:t>v</m:t>
+                        </m:r>
+                      </m:e>
+                      <m:sub>
+                        <m:r>
+                          <w:rPr>
+                            <w:rFonts w:ascii="Cambria Math" w:eastAsiaTheme="minorEastAsia" w:hAnsi="Cambria Math"/>
+                          </w:rPr>
+                          <m:t>yr</m:t>
+                        </m:r>
+                      </m:sub>
+                    </m:sSub>
+                  </m:e>
+                </m:mr>
+                <m:mr>
+                  <m:e>
+                    <m:sSub>
+                      <m:sSubPr>
+                        <m:ctrlPr>
+                          <w:rPr>
+                            <w:rFonts w:ascii="Cambria Math" w:eastAsiaTheme="minorEastAsia" w:hAnsi="Cambria Math"/>
+                            <w:i/>
+                          </w:rPr>
+                        </m:ctrlPr>
+                      </m:sSubPr>
+                      <m:e>
+                        <m:r>
+                          <w:rPr>
+                            <w:rFonts w:ascii="Cambria Math" w:eastAsiaTheme="minorEastAsia" w:hAnsi="Cambria Math"/>
+                          </w:rPr>
+                          <m:t>ω</m:t>
+                        </m:r>
+                      </m:e>
+                      <m:sub>
+                        <m:r>
+                          <w:rPr>
+                            <w:rFonts w:ascii="Cambria Math" w:eastAsiaTheme="minorEastAsia" w:hAnsi="Cambria Math"/>
+                          </w:rPr>
+                          <m:t>r</m:t>
+                        </m:r>
+                      </m:sub>
+                    </m:sSub>
+                  </m:e>
+                </m:mr>
+              </m:m>
+            </m:e>
+          </m:d>
+          <m:r>
+            <w:rPr>
+              <w:rFonts w:ascii="Cambria Math" w:eastAsiaTheme="minorEastAsia" w:hAnsi="Cambria Math"/>
+            </w:rPr>
+            <m:t>=</m:t>
+          </m:r>
+          <m:d>
+            <m:dPr>
+              <m:begChr m:val="["/>
+              <m:endChr m:val="]"/>
+              <m:ctrlPr>
+                <w:rPr>
+                  <w:rFonts w:ascii="Cambria Math" w:eastAsiaTheme="minorEastAsia" w:hAnsi="Cambria Math"/>
+                  <w:i/>
+                </w:rPr>
+              </m:ctrlPr>
+            </m:dPr>
+            <m:e>
+              <m:m>
+                <m:mPr>
+                  <m:mcs>
+                    <m:mc>
+                      <m:mcPr>
+                        <m:count m:val="1"/>
+                        <m:mcJc m:val="center"/>
+                      </m:mcPr>
+                    </m:mc>
+                  </m:mcs>
+                  <m:ctrlPr>
+                    <w:rPr>
+                      <w:rFonts w:ascii="Cambria Math" w:eastAsiaTheme="minorEastAsia" w:hAnsi="Cambria Math"/>
+                      <w:i/>
+                    </w:rPr>
+                  </m:ctrlPr>
+                </m:mPr>
+                <m:mr>
+                  <m:e>
+                    <m:sSub>
+                      <m:sSubPr>
+                        <m:ctrlPr>
+                          <w:rPr>
+                            <w:rFonts w:ascii="Cambria Math" w:eastAsiaTheme="minorEastAsia" w:hAnsi="Cambria Math"/>
+                            <w:i/>
+                          </w:rPr>
+                        </m:ctrlPr>
+                      </m:sSubPr>
+                      <m:e>
+                        <m:r>
+                          <w:rPr>
+                            <w:rFonts w:ascii="Cambria Math" w:eastAsiaTheme="minorEastAsia" w:hAnsi="Cambria Math"/>
+                          </w:rPr>
+                          <m:t>v</m:t>
+                        </m:r>
+                      </m:e>
+                      <m:sub>
+                        <m:r>
+                          <w:rPr>
+                            <w:rFonts w:ascii="Cambria Math" w:eastAsiaTheme="minorEastAsia" w:hAnsi="Cambria Math"/>
+                          </w:rPr>
+                          <m:t>x</m:t>
+                        </m:r>
+                      </m:sub>
+                    </m:sSub>
+                  </m:e>
+                </m:mr>
+                <m:mr>
+                  <m:e>
+                    <m:sSub>
+                      <m:sSubPr>
+                        <m:ctrlPr>
+                          <w:rPr>
+                            <w:rFonts w:ascii="Cambria Math" w:eastAsiaTheme="minorEastAsia" w:hAnsi="Cambria Math"/>
+                            <w:i/>
+                          </w:rPr>
+                        </m:ctrlPr>
+                      </m:sSubPr>
+                      <m:e>
+                        <m:r>
+                          <w:rPr>
+                            <w:rFonts w:ascii="Cambria Math" w:eastAsiaTheme="minorEastAsia" w:hAnsi="Cambria Math"/>
+                          </w:rPr>
+                          <m:t>v</m:t>
+                        </m:r>
+                      </m:e>
+                      <m:sub>
+                        <m:r>
+                          <w:rPr>
+                            <w:rFonts w:ascii="Cambria Math" w:eastAsiaTheme="minorEastAsia" w:hAnsi="Cambria Math"/>
+                          </w:rPr>
+                          <m:t>y</m:t>
+                        </m:r>
+                      </m:sub>
+                    </m:sSub>
+                  </m:e>
+                </m:mr>
+                <m:mr>
+                  <m:e>
+                    <m:r>
+                      <w:rPr>
+                        <w:rFonts w:ascii="Cambria Math" w:eastAsiaTheme="minorEastAsia" w:hAnsi="Cambria Math"/>
+                      </w:rPr>
+                      <m:t>ω</m:t>
+                    </m:r>
+                  </m:e>
+                </m:mr>
+              </m:m>
+            </m:e>
+          </m:d>
+          <m:r>
+            <w:rPr>
+              <w:rFonts w:ascii="Cambria Math" w:eastAsiaTheme="minorEastAsia" w:hAnsi="Cambria Math"/>
+            </w:rPr>
+            <m:t>-</m:t>
+          </m:r>
+          <m:d>
+            <m:dPr>
+              <m:begChr m:val="["/>
+              <m:endChr m:val="]"/>
+              <m:ctrlPr>
+                <w:rPr>
+                  <w:rFonts w:ascii="Cambria Math" w:eastAsiaTheme="minorEastAsia" w:hAnsi="Cambria Math"/>
+                  <w:i/>
+                </w:rPr>
+              </m:ctrlPr>
+            </m:dPr>
+            <m:e>
+              <m:m>
+                <m:mPr>
+                  <m:mcs>
+                    <m:mc>
+                      <m:mcPr>
+                        <m:count m:val="3"/>
+                        <m:mcJc m:val="center"/>
+                      </m:mcPr>
+                    </m:mc>
+                  </m:mcs>
+                  <m:ctrlPr>
+                    <w:rPr>
+                      <w:rFonts w:ascii="Cambria Math" w:eastAsiaTheme="minorEastAsia" w:hAnsi="Cambria Math"/>
+                      <w:i/>
+                    </w:rPr>
+                  </m:ctrlPr>
+                </m:mPr>
+                <m:mr>
+                  <m:e>
+                    <m:r>
+                      <w:rPr>
+                        <w:rFonts w:ascii="Cambria Math" w:eastAsiaTheme="minorEastAsia" w:hAnsi="Cambria Math"/>
+                      </w:rPr>
+                      <m:t>α</m:t>
+                    </m:r>
+                  </m:e>
+                  <m:e>
+                    <m:r>
+                      <w:rPr>
+                        <w:rFonts w:ascii="Cambria Math" w:eastAsiaTheme="minorEastAsia" w:hAnsi="Cambria Math"/>
+                      </w:rPr>
+                      <m:t>0</m:t>
+                    </m:r>
+                  </m:e>
+                  <m:e>
+                    <m:r>
+                      <w:rPr>
+                        <w:rFonts w:ascii="Cambria Math" w:eastAsiaTheme="minorEastAsia" w:hAnsi="Cambria Math"/>
+                      </w:rPr>
+                      <m:t>0</m:t>
+                    </m:r>
+                  </m:e>
+                </m:mr>
+                <m:mr>
+                  <m:e>
+                    <m:r>
+                      <w:rPr>
+                        <w:rFonts w:ascii="Cambria Math" w:eastAsiaTheme="minorEastAsia" w:hAnsi="Cambria Math"/>
+                      </w:rPr>
+                      <m:t>0</m:t>
+                    </m:r>
+                  </m:e>
+                  <m:e>
+                    <m:r>
+                      <w:rPr>
+                        <w:rFonts w:ascii="Cambria Math" w:eastAsiaTheme="minorEastAsia" w:hAnsi="Cambria Math"/>
+                      </w:rPr>
+                      <m:t>α</m:t>
+                    </m:r>
+                  </m:e>
+                  <m:e>
+                    <m:r>
+                      <w:rPr>
+                        <w:rFonts w:ascii="Cambria Math" w:eastAsiaTheme="minorEastAsia" w:hAnsi="Cambria Math"/>
+                      </w:rPr>
+                      <m:t>0</m:t>
+                    </m:r>
+                  </m:e>
+                </m:mr>
+                <m:mr>
+                  <m:e>
+                    <m:sSub>
+                      <m:sSubPr>
+                        <m:ctrlPr>
+                          <w:rPr>
+                            <w:rFonts w:ascii="Cambria Math" w:eastAsiaTheme="minorEastAsia" w:hAnsi="Cambria Math"/>
+                            <w:i/>
+                          </w:rPr>
+                        </m:ctrlPr>
+                      </m:sSubPr>
+                      <m:e>
+                        <m:r>
+                          <w:rPr>
+                            <w:rFonts w:ascii="Cambria Math" w:eastAsiaTheme="minorEastAsia" w:hAnsi="Cambria Math"/>
+                          </w:rPr>
+                          <m:t>p</m:t>
+                        </m:r>
+                      </m:e>
+                      <m:sub>
+                        <m:r>
+                          <w:rPr>
+                            <w:rFonts w:ascii="Cambria Math" w:eastAsiaTheme="minorEastAsia" w:hAnsi="Cambria Math"/>
+                          </w:rPr>
+                          <m:t>y</m:t>
+                        </m:r>
+                      </m:sub>
+                    </m:sSub>
+                    <m:r>
+                      <w:rPr>
+                        <w:rFonts w:ascii="Cambria Math" w:eastAsiaTheme="minorEastAsia" w:hAnsi="Cambria Math"/>
+                      </w:rPr>
+                      <m:t>α</m:t>
+                    </m:r>
+                  </m:e>
+                  <m:e>
+                    <m:sSub>
+                      <m:sSubPr>
+                        <m:ctrlPr>
+                          <w:rPr>
+                            <w:rFonts w:ascii="Cambria Math" w:eastAsiaTheme="minorEastAsia" w:hAnsi="Cambria Math"/>
+                            <w:i/>
+                          </w:rPr>
+                        </m:ctrlPr>
+                      </m:sSubPr>
+                      <m:e>
+                        <m:r>
+                          <w:rPr>
+                            <w:rFonts w:ascii="Cambria Math" w:eastAsiaTheme="minorEastAsia" w:hAnsi="Cambria Math"/>
+                          </w:rPr>
+                          <m:t>p</m:t>
+                        </m:r>
+                      </m:e>
+                      <m:sub>
+                        <m:r>
+                          <w:rPr>
+                            <w:rFonts w:ascii="Cambria Math" w:eastAsiaTheme="minorEastAsia" w:hAnsi="Cambria Math"/>
+                          </w:rPr>
+                          <m:t>x</m:t>
+                        </m:r>
+                      </m:sub>
+                    </m:sSub>
+                    <m:r>
+                      <w:rPr>
+                        <w:rFonts w:ascii="Cambria Math" w:eastAsiaTheme="minorEastAsia" w:hAnsi="Cambria Math"/>
+                      </w:rPr>
+                      <m:t>α</m:t>
+                    </m:r>
+                  </m:e>
+                  <m:e>
+                    <m:r>
+                      <w:rPr>
+                        <w:rFonts w:ascii="Cambria Math" w:eastAsiaTheme="minorEastAsia" w:hAnsi="Cambria Math"/>
+                      </w:rPr>
+                      <m:t>0</m:t>
+                    </m:r>
+                  </m:e>
+                </m:mr>
+              </m:m>
+            </m:e>
+          </m:d>
+          <m:d>
+            <m:dPr>
+              <m:begChr m:val="["/>
+              <m:endChr m:val="]"/>
+              <m:ctrlPr>
+                <w:rPr>
+                  <w:rFonts w:ascii="Cambria Math" w:eastAsiaTheme="minorEastAsia" w:hAnsi="Cambria Math"/>
+                  <w:i/>
+                </w:rPr>
+              </m:ctrlPr>
+            </m:dPr>
+            <m:e>
+              <m:m>
+                <m:mPr>
+                  <m:mcs>
+                    <m:mc>
+                      <m:mcPr>
+                        <m:count m:val="1"/>
+                        <m:mcJc m:val="center"/>
+                      </m:mcPr>
+                    </m:mc>
+                  </m:mcs>
+                  <m:ctrlPr>
+                    <w:rPr>
+                      <w:rFonts w:ascii="Cambria Math" w:eastAsiaTheme="minorEastAsia" w:hAnsi="Cambria Math"/>
+                      <w:i/>
+                    </w:rPr>
+                  </m:ctrlPr>
+                </m:mPr>
+                <m:mr>
+                  <m:e>
+                    <m:sSub>
+                      <m:sSubPr>
+                        <m:ctrlPr>
+                          <w:rPr>
+                            <w:rFonts w:ascii="Cambria Math" w:eastAsiaTheme="minorEastAsia" w:hAnsi="Cambria Math"/>
+                            <w:i/>
+                          </w:rPr>
+                        </m:ctrlPr>
+                      </m:sSubPr>
+                      <m:e>
+                        <m:r>
+                          <w:rPr>
+                            <w:rFonts w:ascii="Cambria Math" w:eastAsiaTheme="minorEastAsia" w:hAnsi="Cambria Math"/>
+                          </w:rPr>
+                          <m:t>v</m:t>
+                        </m:r>
+                      </m:e>
+                      <m:sub>
+                        <m:r>
+                          <w:rPr>
+                            <w:rFonts w:ascii="Cambria Math" w:eastAsiaTheme="minorEastAsia" w:hAnsi="Cambria Math"/>
+                          </w:rPr>
+                          <m:t>x</m:t>
+                        </m:r>
+                      </m:sub>
+                    </m:sSub>
+                  </m:e>
+                </m:mr>
+                <m:mr>
+                  <m:e>
+                    <m:sSub>
+                      <m:sSubPr>
+                        <m:ctrlPr>
+                          <w:rPr>
+                            <w:rFonts w:ascii="Cambria Math" w:eastAsiaTheme="minorEastAsia" w:hAnsi="Cambria Math"/>
+                            <w:i/>
+                          </w:rPr>
+                        </m:ctrlPr>
+                      </m:sSubPr>
+                      <m:e>
+                        <m:r>
+                          <w:rPr>
+                            <w:rFonts w:ascii="Cambria Math" w:eastAsiaTheme="minorEastAsia" w:hAnsi="Cambria Math"/>
+                          </w:rPr>
+                          <m:t>v</m:t>
+                        </m:r>
+                      </m:e>
+                      <m:sub>
+                        <m:r>
+                          <w:rPr>
+                            <w:rFonts w:ascii="Cambria Math" w:eastAsiaTheme="minorEastAsia" w:hAnsi="Cambria Math"/>
+                          </w:rPr>
+                          <m:t>y</m:t>
+                        </m:r>
+                      </m:sub>
+                    </m:sSub>
+                  </m:e>
+                </m:mr>
+                <m:mr>
+                  <m:e>
+                    <m:r>
+                      <w:rPr>
+                        <w:rFonts w:ascii="Cambria Math" w:eastAsiaTheme="minorEastAsia" w:hAnsi="Cambria Math"/>
+                      </w:rPr>
+                      <m:t>ω</m:t>
+                    </m:r>
+                  </m:e>
+                </m:mr>
+              </m:m>
+            </m:e>
+          </m:d>
+          <m:r>
+            <w:rPr>
+              <w:rFonts w:ascii="Cambria Math" w:eastAsiaTheme="minorEastAsia" w:hAnsi="Cambria Math"/>
+            </w:rPr>
+            <w:br/>
+          </m:r>
+        </m:oMath>
+        <m:oMath>
+          <m:d>
+            <m:dPr>
+              <m:begChr m:val="["/>
+              <m:endChr m:val="]"/>
+              <m:ctrlPr>
+                <w:rPr>
+                  <w:rFonts w:ascii="Cambria Math" w:eastAsiaTheme="minorEastAsia" w:hAnsi="Cambria Math"/>
+                  <w:i/>
+                </w:rPr>
+              </m:ctrlPr>
+            </m:dPr>
+            <m:e>
+              <m:m>
+                <m:mPr>
+                  <m:mcs>
+                    <m:mc>
+                      <m:mcPr>
+                        <m:count m:val="1"/>
+                        <m:mcJc m:val="center"/>
+                      </m:mcPr>
+                    </m:mc>
+                  </m:mcs>
+                  <m:ctrlPr>
+                    <w:rPr>
+                      <w:rFonts w:ascii="Cambria Math" w:eastAsiaTheme="minorEastAsia" w:hAnsi="Cambria Math"/>
+                      <w:i/>
+                    </w:rPr>
+                  </m:ctrlPr>
+                </m:mPr>
+                <m:mr>
+                  <m:e>
+                    <m:sSub>
+                      <m:sSubPr>
+                        <m:ctrlPr>
+                          <w:rPr>
+                            <w:rFonts w:ascii="Cambria Math" w:eastAsiaTheme="minorEastAsia" w:hAnsi="Cambria Math"/>
+                            <w:i/>
+                          </w:rPr>
+                        </m:ctrlPr>
+                      </m:sSubPr>
+                      <m:e>
+                        <m:r>
+                          <w:rPr>
+                            <w:rFonts w:ascii="Cambria Math" w:eastAsiaTheme="minorEastAsia" w:hAnsi="Cambria Math"/>
+                          </w:rPr>
+                          <m:t>v</m:t>
+                        </m:r>
+                      </m:e>
+                      <m:sub>
+                        <m:r>
+                          <w:rPr>
+                            <w:rFonts w:ascii="Cambria Math" w:eastAsiaTheme="minorEastAsia" w:hAnsi="Cambria Math"/>
+                          </w:rPr>
+                          <m:t>xr</m:t>
+                        </m:r>
+                      </m:sub>
+                    </m:sSub>
+                  </m:e>
+                </m:mr>
+                <m:mr>
+                  <m:e>
+                    <m:sSub>
+                      <m:sSubPr>
+                        <m:ctrlPr>
+                          <w:rPr>
+                            <w:rFonts w:ascii="Cambria Math" w:eastAsiaTheme="minorEastAsia" w:hAnsi="Cambria Math"/>
+                            <w:i/>
+                          </w:rPr>
+                        </m:ctrlPr>
+                      </m:sSubPr>
+                      <m:e>
+                        <m:r>
+                          <w:rPr>
+                            <w:rFonts w:ascii="Cambria Math" w:eastAsiaTheme="minorEastAsia" w:hAnsi="Cambria Math"/>
+                          </w:rPr>
+                          <m:t>v</m:t>
+                        </m:r>
+                      </m:e>
+                      <m:sub>
+                        <m:r>
+                          <w:rPr>
+                            <w:rFonts w:ascii="Cambria Math" w:eastAsiaTheme="minorEastAsia" w:hAnsi="Cambria Math"/>
+                          </w:rPr>
+                          <m:t>yr</m:t>
+                        </m:r>
+                      </m:sub>
+                    </m:sSub>
+                  </m:e>
+                </m:mr>
+                <m:mr>
+                  <m:e>
+                    <m:sSub>
+                      <m:sSubPr>
+                        <m:ctrlPr>
+                          <w:rPr>
+                            <w:rFonts w:ascii="Cambria Math" w:eastAsiaTheme="minorEastAsia" w:hAnsi="Cambria Math"/>
+                            <w:i/>
+                          </w:rPr>
+                        </m:ctrlPr>
+                      </m:sSubPr>
+                      <m:e>
+                        <m:r>
+                          <w:rPr>
+                            <w:rFonts w:ascii="Cambria Math" w:eastAsiaTheme="minorEastAsia" w:hAnsi="Cambria Math"/>
+                          </w:rPr>
+                          <m:t>ω</m:t>
+                        </m:r>
+                      </m:e>
+                      <m:sub>
+                        <m:r>
+                          <w:rPr>
+                            <w:rFonts w:ascii="Cambria Math" w:eastAsiaTheme="minorEastAsia" w:hAnsi="Cambria Math"/>
+                          </w:rPr>
+                          <m:t>r</m:t>
+                        </m:r>
+                      </m:sub>
+                    </m:sSub>
+                  </m:e>
+                </m:mr>
+              </m:m>
+            </m:e>
+          </m:d>
+          <m:r>
+            <w:rPr>
+              <w:rFonts w:ascii="Cambria Math" w:eastAsiaTheme="minorEastAsia" w:hAnsi="Cambria Math"/>
+            </w:rPr>
+            <m:t>=</m:t>
+          </m:r>
+          <m:d>
+            <m:dPr>
+              <m:ctrlPr>
+                <w:rPr>
+                  <w:rFonts w:ascii="Cambria Math" w:eastAsiaTheme="minorEastAsia" w:hAnsi="Cambria Math"/>
+                  <w:i/>
+                </w:rPr>
+              </m:ctrlPr>
+            </m:dPr>
+            <m:e>
+              <m:r>
+                <w:rPr>
+                  <w:rFonts w:ascii="Cambria Math" w:eastAsiaTheme="minorEastAsia" w:hAnsi="Cambria Math"/>
+                </w:rPr>
+                <m:t>I</m:t>
+              </m:r>
+              <m:r>
+                <w:rPr>
+                  <w:rFonts w:ascii="Cambria Math" w:eastAsiaTheme="minorEastAsia" w:hAnsi="Cambria Math"/>
+                </w:rPr>
+                <m:t>-</m:t>
+              </m:r>
+              <m:d>
+                <m:dPr>
+                  <m:begChr m:val="["/>
+                  <m:endChr m:val="]"/>
+                  <m:ctrlPr>
+                    <w:rPr>
+                      <w:rFonts w:ascii="Cambria Math" w:eastAsiaTheme="minorEastAsia" w:hAnsi="Cambria Math"/>
+                      <w:i/>
+                    </w:rPr>
+                  </m:ctrlPr>
+                </m:dPr>
+                <m:e>
+                  <m:m>
+                    <m:mPr>
+                      <m:mcs>
+                        <m:mc>
+                          <m:mcPr>
+                            <m:count m:val="3"/>
+                            <m:mcJc m:val="center"/>
+                          </m:mcPr>
+                        </m:mc>
+                      </m:mcs>
+                      <m:ctrlPr>
+                        <w:rPr>
+                          <w:rFonts w:ascii="Cambria Math" w:eastAsiaTheme="minorEastAsia" w:hAnsi="Cambria Math"/>
+                          <w:i/>
+                        </w:rPr>
+                      </m:ctrlPr>
+                    </m:mPr>
+                    <m:mr>
+                      <m:e>
+                        <m:r>
+                          <w:rPr>
+                            <w:rFonts w:ascii="Cambria Math" w:eastAsiaTheme="minorEastAsia" w:hAnsi="Cambria Math"/>
+                          </w:rPr>
+                          <m:t>α</m:t>
+                        </m:r>
+                      </m:e>
+                      <m:e>
+                        <m:r>
+                          <w:rPr>
+                            <w:rFonts w:ascii="Cambria Math" w:eastAsiaTheme="minorEastAsia" w:hAnsi="Cambria Math"/>
+                          </w:rPr>
+                          <m:t>0</m:t>
+                        </m:r>
+                      </m:e>
+                      <m:e>
+                        <m:r>
+                          <w:rPr>
+                            <w:rFonts w:ascii="Cambria Math" w:eastAsiaTheme="minorEastAsia" w:hAnsi="Cambria Math"/>
+                          </w:rPr>
+                          <m:t>0</m:t>
+                        </m:r>
+                      </m:e>
+                    </m:mr>
+                    <m:mr>
+                      <m:e>
+                        <m:r>
+                          <w:rPr>
+                            <w:rFonts w:ascii="Cambria Math" w:eastAsiaTheme="minorEastAsia" w:hAnsi="Cambria Math"/>
+                          </w:rPr>
+                          <m:t>0</m:t>
+                        </m:r>
+                      </m:e>
+                      <m:e>
+                        <m:r>
+                          <w:rPr>
+                            <w:rFonts w:ascii="Cambria Math" w:eastAsiaTheme="minorEastAsia" w:hAnsi="Cambria Math"/>
+                          </w:rPr>
+                          <m:t>α</m:t>
+                        </m:r>
+                      </m:e>
+                      <m:e>
+                        <m:r>
+                          <w:rPr>
+                            <w:rFonts w:ascii="Cambria Math" w:eastAsiaTheme="minorEastAsia" w:hAnsi="Cambria Math"/>
+                          </w:rPr>
+                          <m:t>0</m:t>
+                        </m:r>
+                      </m:e>
+                    </m:mr>
+                    <m:mr>
+                      <m:e>
+                        <m:sSub>
+                          <m:sSubPr>
+                            <m:ctrlPr>
+                              <w:rPr>
+                                <w:rFonts w:ascii="Cambria Math" w:eastAsiaTheme="minorEastAsia" w:hAnsi="Cambria Math"/>
+                                <w:i/>
+                              </w:rPr>
+                            </m:ctrlPr>
+                          </m:sSubPr>
+                          <m:e>
+                            <m:r>
+                              <w:rPr>
+                                <w:rFonts w:ascii="Cambria Math" w:eastAsiaTheme="minorEastAsia" w:hAnsi="Cambria Math"/>
+                              </w:rPr>
+                              <m:t>p</m:t>
+                            </m:r>
+                          </m:e>
+                          <m:sub>
+                            <m:r>
+                              <w:rPr>
+                                <w:rFonts w:ascii="Cambria Math" w:eastAsiaTheme="minorEastAsia" w:hAnsi="Cambria Math"/>
+                              </w:rPr>
+                              <m:t>y</m:t>
+                            </m:r>
+                          </m:sub>
+                        </m:sSub>
+                        <m:r>
+                          <w:rPr>
+                            <w:rFonts w:ascii="Cambria Math" w:eastAsiaTheme="minorEastAsia" w:hAnsi="Cambria Math"/>
+                          </w:rPr>
+                          <m:t>α</m:t>
+                        </m:r>
+                      </m:e>
+                      <m:e>
+                        <m:sSub>
+                          <m:sSubPr>
+                            <m:ctrlPr>
+                              <w:rPr>
+                                <w:rFonts w:ascii="Cambria Math" w:eastAsiaTheme="minorEastAsia" w:hAnsi="Cambria Math"/>
+                                <w:i/>
+                              </w:rPr>
+                            </m:ctrlPr>
+                          </m:sSubPr>
+                          <m:e>
+                            <m:r>
+                              <w:rPr>
+                                <w:rFonts w:ascii="Cambria Math" w:eastAsiaTheme="minorEastAsia" w:hAnsi="Cambria Math"/>
+                              </w:rPr>
+                              <m:t>p</m:t>
+                            </m:r>
+                          </m:e>
+                          <m:sub>
+                            <m:r>
+                              <w:rPr>
+                                <w:rFonts w:ascii="Cambria Math" w:eastAsiaTheme="minorEastAsia" w:hAnsi="Cambria Math"/>
+                              </w:rPr>
+                              <m:t>x</m:t>
+                            </m:r>
+                          </m:sub>
+                        </m:sSub>
+                        <m:r>
+                          <w:rPr>
+                            <w:rFonts w:ascii="Cambria Math" w:eastAsiaTheme="minorEastAsia" w:hAnsi="Cambria Math"/>
+                          </w:rPr>
+                          <m:t>α</m:t>
+                        </m:r>
+                      </m:e>
+                      <m:e>
+                        <m:r>
+                          <w:rPr>
+                            <w:rFonts w:ascii="Cambria Math" w:eastAsiaTheme="minorEastAsia" w:hAnsi="Cambria Math"/>
+                          </w:rPr>
+                          <m:t>0</m:t>
+                        </m:r>
+                      </m:e>
+                    </m:mr>
+                  </m:m>
+                </m:e>
+              </m:d>
+            </m:e>
+          </m:d>
+          <m:d>
+            <m:dPr>
+              <m:begChr m:val="["/>
+              <m:endChr m:val="]"/>
+              <m:ctrlPr>
+                <w:rPr>
+                  <w:rFonts w:ascii="Cambria Math" w:eastAsiaTheme="minorEastAsia" w:hAnsi="Cambria Math"/>
+                  <w:i/>
+                </w:rPr>
+              </m:ctrlPr>
+            </m:dPr>
+            <m:e>
+              <m:m>
+                <m:mPr>
+                  <m:mcs>
+                    <m:mc>
+                      <m:mcPr>
+                        <m:count m:val="1"/>
+                        <m:mcJc m:val="center"/>
+                      </m:mcPr>
+                    </m:mc>
+                  </m:mcs>
+                  <m:ctrlPr>
+                    <w:rPr>
+                      <w:rFonts w:ascii="Cambria Math" w:eastAsiaTheme="minorEastAsia" w:hAnsi="Cambria Math"/>
+                      <w:i/>
+                    </w:rPr>
+                  </m:ctrlPr>
+                </m:mPr>
+                <m:mr>
+                  <m:e>
+                    <m:sSub>
+                      <m:sSubPr>
+                        <m:ctrlPr>
+                          <w:rPr>
+                            <w:rFonts w:ascii="Cambria Math" w:eastAsiaTheme="minorEastAsia" w:hAnsi="Cambria Math"/>
+                            <w:i/>
+                          </w:rPr>
+                        </m:ctrlPr>
+                      </m:sSubPr>
+                      <m:e>
+                        <m:r>
+                          <w:rPr>
+                            <w:rFonts w:ascii="Cambria Math" w:eastAsiaTheme="minorEastAsia" w:hAnsi="Cambria Math"/>
+                          </w:rPr>
+                          <m:t>v</m:t>
+                        </m:r>
+                      </m:e>
+                      <m:sub>
+                        <m:r>
+                          <w:rPr>
+                            <w:rFonts w:ascii="Cambria Math" w:eastAsiaTheme="minorEastAsia" w:hAnsi="Cambria Math"/>
+                          </w:rPr>
+                          <m:t>x</m:t>
+                        </m:r>
+                      </m:sub>
+                    </m:sSub>
+                  </m:e>
+                </m:mr>
+                <m:mr>
+                  <m:e>
+                    <m:sSub>
+                      <m:sSubPr>
+                        <m:ctrlPr>
+                          <w:rPr>
+                            <w:rFonts w:ascii="Cambria Math" w:eastAsiaTheme="minorEastAsia" w:hAnsi="Cambria Math"/>
+                            <w:i/>
+                          </w:rPr>
+                        </m:ctrlPr>
+                      </m:sSubPr>
+                      <m:e>
+                        <m:r>
+                          <w:rPr>
+                            <w:rFonts w:ascii="Cambria Math" w:eastAsiaTheme="minorEastAsia" w:hAnsi="Cambria Math"/>
+                          </w:rPr>
+                          <m:t>v</m:t>
+                        </m:r>
+                      </m:e>
+                      <m:sub>
+                        <m:r>
+                          <w:rPr>
+                            <w:rFonts w:ascii="Cambria Math" w:eastAsiaTheme="minorEastAsia" w:hAnsi="Cambria Math"/>
+                          </w:rPr>
+                          <m:t>y</m:t>
+                        </m:r>
+                      </m:sub>
+                    </m:sSub>
+                  </m:e>
+                </m:mr>
+                <m:mr>
+                  <m:e>
+                    <m:r>
+                      <w:rPr>
+                        <w:rFonts w:ascii="Cambria Math" w:eastAsiaTheme="minorEastAsia" w:hAnsi="Cambria Math"/>
+                      </w:rPr>
+                      <m:t>ω</m:t>
+                    </m:r>
+                  </m:e>
+                </m:mr>
+              </m:m>
+            </m:e>
+          </m:d>
+          <m:r>
+            <w:rPr>
+              <w:rFonts w:ascii="Cambria Math" w:eastAsiaTheme="minorEastAsia" w:hAnsi="Cambria Math"/>
+            </w:rPr>
+            <m:t xml:space="preserve"> </m:t>
+          </m:r>
+          <m:r>
+            <w:rPr>
+              <w:rFonts w:ascii="Cambria Math" w:eastAsiaTheme="minorEastAsia" w:hAnsi="Cambria Math"/>
+            </w:rPr>
+            <w:br/>
+          </m:r>
+        </m:oMath>
+        <m:oMath>
+          <m:d>
+            <m:dPr>
+              <m:begChr m:val="["/>
+              <m:endChr m:val="]"/>
+              <m:ctrlPr>
+                <w:rPr>
+                  <w:rFonts w:ascii="Cambria Math" w:eastAsiaTheme="minorEastAsia" w:hAnsi="Cambria Math"/>
+                  <w:i/>
+                </w:rPr>
+              </m:ctrlPr>
+            </m:dPr>
+            <m:e>
+              <m:m>
+                <m:mPr>
+                  <m:mcs>
+                    <m:mc>
+                      <m:mcPr>
+                        <m:count m:val="1"/>
+                        <m:mcJc m:val="center"/>
+                      </m:mcPr>
+                    </m:mc>
+                  </m:mcs>
+                  <m:ctrlPr>
+                    <w:rPr>
+                      <w:rFonts w:ascii="Cambria Math" w:eastAsiaTheme="minorEastAsia" w:hAnsi="Cambria Math"/>
+                      <w:i/>
+                    </w:rPr>
+                  </m:ctrlPr>
+                </m:mPr>
+                <m:mr>
+                  <m:e>
+                    <m:sSub>
+                      <m:sSubPr>
+                        <m:ctrlPr>
+                          <w:rPr>
+                            <w:rFonts w:ascii="Cambria Math" w:eastAsiaTheme="minorEastAsia" w:hAnsi="Cambria Math"/>
+                            <w:i/>
+                          </w:rPr>
+                        </m:ctrlPr>
+                      </m:sSubPr>
+                      <m:e>
+                        <m:r>
+                          <w:rPr>
+                            <w:rFonts w:ascii="Cambria Math" w:eastAsiaTheme="minorEastAsia" w:hAnsi="Cambria Math"/>
+                          </w:rPr>
+                          <m:t>v</m:t>
+                        </m:r>
+                      </m:e>
+                      <m:sub>
+                        <m:r>
+                          <w:rPr>
+                            <w:rFonts w:ascii="Cambria Math" w:eastAsiaTheme="minorEastAsia" w:hAnsi="Cambria Math"/>
+                          </w:rPr>
+                          <m:t>xr</m:t>
+                        </m:r>
+                      </m:sub>
+                    </m:sSub>
+                  </m:e>
+                </m:mr>
+                <m:mr>
+                  <m:e>
+                    <m:sSub>
+                      <m:sSubPr>
+                        <m:ctrlPr>
+                          <w:rPr>
+                            <w:rFonts w:ascii="Cambria Math" w:eastAsiaTheme="minorEastAsia" w:hAnsi="Cambria Math"/>
+                            <w:i/>
+                          </w:rPr>
+                        </m:ctrlPr>
+                      </m:sSubPr>
+                      <m:e>
+                        <m:r>
+                          <w:rPr>
+                            <w:rFonts w:ascii="Cambria Math" w:eastAsiaTheme="minorEastAsia" w:hAnsi="Cambria Math"/>
+                          </w:rPr>
+                          <m:t>v</m:t>
+                        </m:r>
+                      </m:e>
+                      <m:sub>
+                        <m:r>
+                          <w:rPr>
+                            <w:rFonts w:ascii="Cambria Math" w:eastAsiaTheme="minorEastAsia" w:hAnsi="Cambria Math"/>
+                          </w:rPr>
+                          <m:t>yr</m:t>
+                        </m:r>
+                      </m:sub>
+                    </m:sSub>
+                  </m:e>
+                </m:mr>
+                <m:mr>
+                  <m:e>
+                    <m:sSub>
+                      <m:sSubPr>
+                        <m:ctrlPr>
+                          <w:rPr>
+                            <w:rFonts w:ascii="Cambria Math" w:eastAsiaTheme="minorEastAsia" w:hAnsi="Cambria Math"/>
+                            <w:i/>
+                          </w:rPr>
+                        </m:ctrlPr>
+                      </m:sSubPr>
+                      <m:e>
+                        <m:r>
+                          <w:rPr>
+                            <w:rFonts w:ascii="Cambria Math" w:eastAsiaTheme="minorEastAsia" w:hAnsi="Cambria Math"/>
+                          </w:rPr>
+                          <m:t>ω</m:t>
+                        </m:r>
+                      </m:e>
+                      <m:sub>
+                        <m:r>
+                          <w:rPr>
+                            <w:rFonts w:ascii="Cambria Math" w:eastAsiaTheme="minorEastAsia" w:hAnsi="Cambria Math"/>
+                          </w:rPr>
+                          <m:t>r</m:t>
+                        </m:r>
+                      </m:sub>
+                    </m:sSub>
+                  </m:e>
+                </m:mr>
+              </m:m>
+            </m:e>
+          </m:d>
+          <m:r>
+            <w:rPr>
+              <w:rFonts w:ascii="Cambria Math" w:eastAsiaTheme="minorEastAsia" w:hAnsi="Cambria Math"/>
+            </w:rPr>
+            <m:t>=</m:t>
+          </m:r>
+          <m:d>
+            <m:dPr>
+              <m:ctrlPr>
+                <w:rPr>
+                  <w:rFonts w:ascii="Cambria Math" w:eastAsiaTheme="minorEastAsia" w:hAnsi="Cambria Math"/>
+                  <w:i/>
+                </w:rPr>
+              </m:ctrlPr>
+            </m:dPr>
+            <m:e>
+              <m:r>
+                <w:rPr>
+                  <w:rFonts w:ascii="Cambria Math" w:eastAsiaTheme="minorEastAsia" w:hAnsi="Cambria Math"/>
+                </w:rPr>
+                <m:t>I-</m:t>
+              </m:r>
+              <m:d>
+                <m:dPr>
+                  <m:begChr m:val="["/>
+                  <m:endChr m:val="]"/>
+                  <m:ctrlPr>
+                    <w:rPr>
+                      <w:rFonts w:ascii="Cambria Math" w:eastAsiaTheme="minorEastAsia" w:hAnsi="Cambria Math"/>
+                      <w:i/>
+                    </w:rPr>
+                  </m:ctrlPr>
+                </m:dPr>
+                <m:e>
+                  <m:m>
+                    <m:mPr>
+                      <m:mcs>
+                        <m:mc>
+                          <m:mcPr>
+                            <m:count m:val="3"/>
+                            <m:mcJc m:val="center"/>
+                          </m:mcPr>
+                        </m:mc>
+                      </m:mcs>
+                      <m:ctrlPr>
+                        <w:rPr>
+                          <w:rFonts w:ascii="Cambria Math" w:eastAsiaTheme="minorEastAsia" w:hAnsi="Cambria Math"/>
+                          <w:i/>
+                        </w:rPr>
+                      </m:ctrlPr>
+                    </m:mPr>
+                    <m:mr>
+                      <m:e>
+                        <m:r>
+                          <w:rPr>
+                            <w:rFonts w:ascii="Cambria Math" w:eastAsiaTheme="minorEastAsia" w:hAnsi="Cambria Math"/>
+                          </w:rPr>
+                          <m:t>α</m:t>
+                        </m:r>
+                      </m:e>
+                      <m:e>
+                        <m:r>
+                          <w:rPr>
+                            <w:rFonts w:ascii="Cambria Math" w:eastAsiaTheme="minorEastAsia" w:hAnsi="Cambria Math"/>
+                          </w:rPr>
+                          <m:t>0</m:t>
+                        </m:r>
+                      </m:e>
+                      <m:e>
+                        <m:r>
+                          <w:rPr>
+                            <w:rFonts w:ascii="Cambria Math" w:eastAsiaTheme="minorEastAsia" w:hAnsi="Cambria Math"/>
+                          </w:rPr>
+                          <m:t>0</m:t>
+                        </m:r>
+                      </m:e>
+                    </m:mr>
+                    <m:mr>
+                      <m:e>
+                        <m:r>
+                          <w:rPr>
+                            <w:rFonts w:ascii="Cambria Math" w:eastAsiaTheme="minorEastAsia" w:hAnsi="Cambria Math"/>
+                          </w:rPr>
+                          <m:t>0</m:t>
+                        </m:r>
+                      </m:e>
+                      <m:e>
+                        <m:r>
+                          <w:rPr>
+                            <w:rFonts w:ascii="Cambria Math" w:eastAsiaTheme="minorEastAsia" w:hAnsi="Cambria Math"/>
+                          </w:rPr>
+                          <m:t>α</m:t>
+                        </m:r>
+                      </m:e>
+                      <m:e>
+                        <m:r>
+                          <w:rPr>
+                            <w:rFonts w:ascii="Cambria Math" w:eastAsiaTheme="minorEastAsia" w:hAnsi="Cambria Math"/>
+                          </w:rPr>
+                          <m:t>0</m:t>
+                        </m:r>
+                      </m:e>
+                    </m:mr>
+                    <m:mr>
+                      <m:e>
+                        <m:sSub>
+                          <m:sSubPr>
+                            <m:ctrlPr>
+                              <w:rPr>
+                                <w:rFonts w:ascii="Cambria Math" w:eastAsiaTheme="minorEastAsia" w:hAnsi="Cambria Math"/>
+                                <w:i/>
+                              </w:rPr>
+                            </m:ctrlPr>
+                          </m:sSubPr>
+                          <m:e>
+                            <m:r>
+                              <w:rPr>
+                                <w:rFonts w:ascii="Cambria Math" w:eastAsiaTheme="minorEastAsia" w:hAnsi="Cambria Math"/>
+                              </w:rPr>
+                              <m:t>p</m:t>
+                            </m:r>
+                          </m:e>
+                          <m:sub>
+                            <m:r>
+                              <w:rPr>
+                                <w:rFonts w:ascii="Cambria Math" w:eastAsiaTheme="minorEastAsia" w:hAnsi="Cambria Math"/>
+                              </w:rPr>
+                              <m:t>y</m:t>
+                            </m:r>
+                          </m:sub>
+                        </m:sSub>
+                        <m:r>
+                          <w:rPr>
+                            <w:rFonts w:ascii="Cambria Math" w:eastAsiaTheme="minorEastAsia" w:hAnsi="Cambria Math"/>
+                          </w:rPr>
+                          <m:t>α</m:t>
+                        </m:r>
+                      </m:e>
+                      <m:e>
+                        <m:r>
+                          <w:rPr>
+                            <w:rFonts w:ascii="Cambria Math" w:eastAsiaTheme="minorEastAsia" w:hAnsi="Cambria Math"/>
+                          </w:rPr>
+                          <m:t>0</m:t>
+                        </m:r>
+                      </m:e>
+                      <m:e>
+                        <m:r>
+                          <w:rPr>
+                            <w:rFonts w:ascii="Cambria Math" w:eastAsiaTheme="minorEastAsia" w:hAnsi="Cambria Math"/>
+                          </w:rPr>
+                          <m:t>0</m:t>
+                        </m:r>
+                      </m:e>
+                    </m:mr>
+                  </m:m>
+                </m:e>
+              </m:d>
+            </m:e>
+          </m:d>
+          <m:d>
+            <m:dPr>
+              <m:begChr m:val="["/>
+              <m:endChr m:val="]"/>
+              <m:ctrlPr>
+                <w:rPr>
+                  <w:rFonts w:ascii="Cambria Math" w:eastAsiaTheme="minorEastAsia" w:hAnsi="Cambria Math"/>
+                  <w:i/>
+                </w:rPr>
+              </m:ctrlPr>
+            </m:dPr>
+            <m:e>
+              <m:m>
+                <m:mPr>
+                  <m:mcs>
+                    <m:mc>
+                      <m:mcPr>
+                        <m:count m:val="4"/>
+                        <m:mcJc m:val="center"/>
+                      </m:mcPr>
+                    </m:mc>
+                  </m:mcs>
+                  <m:ctrlPr>
+                    <w:rPr>
+                      <w:rFonts w:ascii="Cambria Math" w:eastAsiaTheme="minorEastAsia" w:hAnsi="Cambria Math"/>
+                      <w:i/>
+                    </w:rPr>
+                  </m:ctrlPr>
+                </m:mPr>
+                <m:mr>
+                  <m:e>
+                    <m:r>
+                      <w:rPr>
+                        <w:rFonts w:ascii="Cambria Math" w:eastAsiaTheme="minorEastAsia" w:hAnsi="Cambria Math"/>
+                      </w:rPr>
+                      <m:t>-</m:t>
+                    </m:r>
+                    <m:func>
+                      <m:funcPr>
+                        <m:ctrlPr>
+                          <w:rPr>
+                            <w:rFonts w:ascii="Cambria Math" w:eastAsiaTheme="minorEastAsia" w:hAnsi="Cambria Math"/>
+                          </w:rPr>
+                        </m:ctrlPr>
+                      </m:funcPr>
+                      <m:fName>
+                        <m:r>
+                          <m:rPr>
+                            <m:sty m:val="p"/>
+                          </m:rPr>
+                          <w:rPr>
+                            <w:rFonts w:ascii="Cambria Math" w:eastAsiaTheme="minorEastAsia" w:hAnsi="Cambria Math"/>
+                          </w:rPr>
+                          <m:t>sin</m:t>
+                        </m:r>
+                        <m:ctrlPr>
+                          <w:rPr>
+                            <w:rFonts w:ascii="Cambria Math" w:eastAsiaTheme="minorEastAsia" w:hAnsi="Cambria Math"/>
+                            <w:i/>
+                          </w:rPr>
+                        </m:ctrlPr>
+                      </m:fName>
+                      <m:e>
+                        <m:sSub>
+                          <m:sSubPr>
+                            <m:ctrlPr>
+                              <w:rPr>
+                                <w:rFonts w:ascii="Cambria Math" w:eastAsiaTheme="minorEastAsia" w:hAnsi="Cambria Math"/>
+                                <w:i/>
+                              </w:rPr>
+                            </m:ctrlPr>
+                          </m:sSubPr>
+                          <m:e>
+                            <m:r>
+                              <w:rPr>
+                                <w:rFonts w:ascii="Cambria Math" w:eastAsiaTheme="minorEastAsia" w:hAnsi="Cambria Math"/>
+                              </w:rPr>
+                              <m:t>θ</m:t>
+                            </m:r>
+                            <m:ctrlPr>
+                              <w:rPr>
+                                <w:rFonts w:ascii="Cambria Math" w:eastAsiaTheme="minorEastAsia" w:hAnsi="Cambria Math"/>
+                              </w:rPr>
+                            </m:ctrlPr>
+                          </m:e>
+                          <m:sub>
+                            <m:r>
+                              <w:rPr>
+                                <w:rFonts w:ascii="Cambria Math" w:eastAsiaTheme="minorEastAsia" w:hAnsi="Cambria Math"/>
+                              </w:rPr>
+                              <m:t>1</m:t>
+                            </m:r>
+                          </m:sub>
+                        </m:sSub>
+                      </m:e>
+                    </m:func>
+                    <m:ctrlPr>
+                      <w:rPr>
+                        <w:rFonts w:ascii="Cambria Math" w:eastAsia="Cambria Math" w:hAnsi="Cambria Math" w:cs="Cambria Math"/>
+                        <w:i/>
+                      </w:rPr>
+                    </m:ctrlPr>
+                  </m:e>
+                  <m:e>
+                    <m:r>
+                      <w:rPr>
+                        <w:rFonts w:ascii="Cambria Math" w:eastAsia="Cambria Math" w:hAnsi="Cambria Math" w:cs="Cambria Math"/>
+                      </w:rPr>
+                      <m:t>-</m:t>
+                    </m:r>
+                    <m:func>
+                      <m:funcPr>
+                        <m:ctrlPr>
+                          <w:rPr>
+                            <w:rFonts w:ascii="Cambria Math" w:eastAsia="Cambria Math" w:hAnsi="Cambria Math" w:cs="Cambria Math"/>
+                            <w:i/>
+                          </w:rPr>
+                        </m:ctrlPr>
+                      </m:funcPr>
+                      <m:fName>
+                        <m:r>
+                          <m:rPr>
+                            <m:sty m:val="p"/>
+                          </m:rPr>
+                          <w:rPr>
+                            <w:rFonts w:ascii="Cambria Math" w:eastAsia="Cambria Math" w:hAnsi="Cambria Math" w:cs="Cambria Math"/>
+                          </w:rPr>
+                          <m:t>sin</m:t>
+                        </m:r>
+                      </m:fName>
+                      <m:e>
+                        <m:sSub>
+                          <m:sSubPr>
+                            <m:ctrlPr>
+                              <w:rPr>
+                                <w:rFonts w:ascii="Cambria Math" w:eastAsia="Cambria Math" w:hAnsi="Cambria Math" w:cs="Cambria Math"/>
+                                <w:i/>
+                              </w:rPr>
+                            </m:ctrlPr>
+                          </m:sSubPr>
+                          <m:e>
+                            <m:r>
+                              <w:rPr>
+                                <w:rFonts w:ascii="Cambria Math" w:eastAsia="Cambria Math" w:hAnsi="Cambria Math" w:cs="Cambria Math"/>
+                              </w:rPr>
+                              <m:t>θ</m:t>
+                            </m:r>
+                          </m:e>
+                          <m:sub>
+                            <m:r>
+                              <w:rPr>
+                                <w:rFonts w:ascii="Cambria Math" w:eastAsia="Cambria Math" w:hAnsi="Cambria Math" w:cs="Cambria Math"/>
+                              </w:rPr>
+                              <m:t>2</m:t>
+                            </m:r>
+                          </m:sub>
+                        </m:sSub>
+                      </m:e>
+                    </m:func>
+                    <m:ctrlPr>
+                      <w:rPr>
+                        <w:rFonts w:ascii="Cambria Math" w:eastAsia="Cambria Math" w:hAnsi="Cambria Math" w:cs="Cambria Math"/>
+                        <w:i/>
+                      </w:rPr>
+                    </m:ctrlPr>
+                  </m:e>
+                  <m:e>
+                    <m:r>
+                      <w:rPr>
+                        <w:rFonts w:ascii="Cambria Math" w:eastAsia="Cambria Math" w:hAnsi="Cambria Math" w:cs="Cambria Math"/>
+                      </w:rPr>
+                      <m:t>-</m:t>
+                    </m:r>
+                    <m:func>
+                      <m:funcPr>
+                        <m:ctrlPr>
+                          <w:rPr>
+                            <w:rFonts w:ascii="Cambria Math" w:eastAsia="Cambria Math" w:hAnsi="Cambria Math" w:cs="Cambria Math"/>
+                            <w:i/>
+                          </w:rPr>
+                        </m:ctrlPr>
+                      </m:funcPr>
+                      <m:fName>
+                        <m:r>
+                          <m:rPr>
+                            <m:sty m:val="p"/>
+                          </m:rPr>
+                          <w:rPr>
+                            <w:rFonts w:ascii="Cambria Math" w:eastAsia="Cambria Math" w:hAnsi="Cambria Math" w:cs="Cambria Math"/>
+                          </w:rPr>
+                          <m:t>sin</m:t>
+                        </m:r>
+                      </m:fName>
+                      <m:e>
+                        <m:sSub>
+                          <m:sSubPr>
+                            <m:ctrlPr>
+                              <w:rPr>
+                                <w:rFonts w:ascii="Cambria Math" w:eastAsia="Cambria Math" w:hAnsi="Cambria Math" w:cs="Cambria Math"/>
+                                <w:i/>
+                              </w:rPr>
+                            </m:ctrlPr>
+                          </m:sSubPr>
+                          <m:e>
+                            <m:r>
+                              <w:rPr>
+                                <w:rFonts w:ascii="Cambria Math" w:eastAsia="Cambria Math" w:hAnsi="Cambria Math" w:cs="Cambria Math"/>
+                              </w:rPr>
+                              <m:t>θ</m:t>
+                            </m:r>
+                          </m:e>
+                          <m:sub>
+                            <m:r>
+                              <w:rPr>
+                                <w:rFonts w:ascii="Cambria Math" w:eastAsia="Cambria Math" w:hAnsi="Cambria Math" w:cs="Cambria Math"/>
+                              </w:rPr>
+                              <m:t>3</m:t>
+                            </m:r>
+                          </m:sub>
+                        </m:sSub>
+                      </m:e>
+                    </m:func>
+                    <m:ctrlPr>
+                      <w:rPr>
+                        <w:rFonts w:ascii="Cambria Math" w:eastAsia="Cambria Math" w:hAnsi="Cambria Math" w:cs="Cambria Math"/>
+                        <w:i/>
+                      </w:rPr>
+                    </m:ctrlPr>
+                  </m:e>
+                  <m:e>
+                    <m:r>
+                      <w:rPr>
+                        <w:rFonts w:ascii="Cambria Math" w:eastAsia="Cambria Math" w:hAnsi="Cambria Math" w:cs="Cambria Math"/>
+                      </w:rPr>
+                      <m:t>-</m:t>
+                    </m:r>
+                    <m:func>
+                      <m:funcPr>
+                        <m:ctrlPr>
+                          <w:rPr>
+                            <w:rFonts w:ascii="Cambria Math" w:eastAsia="Cambria Math" w:hAnsi="Cambria Math" w:cs="Cambria Math"/>
+                            <w:i/>
+                          </w:rPr>
+                        </m:ctrlPr>
+                      </m:funcPr>
+                      <m:fName>
+                        <m:r>
+                          <m:rPr>
+                            <m:sty m:val="p"/>
+                          </m:rPr>
+                          <w:rPr>
+                            <w:rFonts w:ascii="Cambria Math" w:eastAsia="Cambria Math" w:hAnsi="Cambria Math" w:cs="Cambria Math"/>
+                          </w:rPr>
+                          <m:t>sin</m:t>
+                        </m:r>
+                      </m:fName>
+                      <m:e>
+                        <m:sSub>
+                          <m:sSubPr>
+                            <m:ctrlPr>
+                              <w:rPr>
+                                <w:rFonts w:ascii="Cambria Math" w:eastAsia="Cambria Math" w:hAnsi="Cambria Math" w:cs="Cambria Math"/>
+                                <w:i/>
+                              </w:rPr>
+                            </m:ctrlPr>
+                          </m:sSubPr>
+                          <m:e>
+                            <m:r>
+                              <w:rPr>
+                                <w:rFonts w:ascii="Cambria Math" w:eastAsia="Cambria Math" w:hAnsi="Cambria Math" w:cs="Cambria Math"/>
+                              </w:rPr>
+                              <m:t>θ</m:t>
+                            </m:r>
+                          </m:e>
+                          <m:sub>
+                            <m:r>
+                              <w:rPr>
+                                <w:rFonts w:ascii="Cambria Math" w:eastAsia="Cambria Math" w:hAnsi="Cambria Math" w:cs="Cambria Math"/>
+                              </w:rPr>
+                              <m:t>4</m:t>
+                            </m:r>
+                          </m:sub>
+                        </m:sSub>
+                      </m:e>
+                    </m:func>
+                    <m:ctrlPr>
+                      <w:rPr>
+                        <w:rFonts w:ascii="Cambria Math" w:eastAsia="Cambria Math" w:hAnsi="Cambria Math" w:cs="Cambria Math"/>
+                        <w:i/>
+                      </w:rPr>
+                    </m:ctrlPr>
+                  </m:e>
+                </m:mr>
+                <m:mr>
+                  <m:e>
+                    <m:func>
+                      <m:funcPr>
+                        <m:ctrlPr>
+                          <w:rPr>
+                            <w:rFonts w:ascii="Cambria Math" w:eastAsia="Cambria Math" w:hAnsi="Cambria Math" w:cs="Cambria Math"/>
+                            <w:i/>
+                          </w:rPr>
+                        </m:ctrlPr>
+                      </m:funcPr>
+                      <m:fName>
+                        <m:r>
+                          <m:rPr>
+                            <m:sty m:val="p"/>
+                          </m:rPr>
+                          <w:rPr>
+                            <w:rFonts w:ascii="Cambria Math" w:eastAsia="Cambria Math" w:hAnsi="Cambria Math" w:cs="Cambria Math"/>
+                          </w:rPr>
+                          <m:t>cos</m:t>
+                        </m:r>
+                      </m:fName>
+                      <m:e>
+                        <m:sSub>
+                          <m:sSubPr>
+                            <m:ctrlPr>
+                              <w:rPr>
+                                <w:rFonts w:ascii="Cambria Math" w:eastAsia="Cambria Math" w:hAnsi="Cambria Math" w:cs="Cambria Math"/>
+                                <w:i/>
+                              </w:rPr>
+                            </m:ctrlPr>
+                          </m:sSubPr>
+                          <m:e>
+                            <m:r>
+                              <w:rPr>
+                                <w:rFonts w:ascii="Cambria Math" w:eastAsia="Cambria Math" w:hAnsi="Cambria Math" w:cs="Cambria Math"/>
+                              </w:rPr>
+                              <m:t>θ</m:t>
+                            </m:r>
+                          </m:e>
+                          <m:sub>
+                            <m:r>
+                              <w:rPr>
+                                <w:rFonts w:ascii="Cambria Math" w:eastAsia="Cambria Math" w:hAnsi="Cambria Math" w:cs="Cambria Math"/>
+                              </w:rPr>
+                              <m:t>1</m:t>
+                            </m:r>
+                          </m:sub>
+                        </m:sSub>
+                      </m:e>
+                    </m:func>
+                  </m:e>
+                  <m:e>
+                    <m:func>
+                      <m:funcPr>
+                        <m:ctrlPr>
+                          <w:rPr>
+                            <w:rFonts w:ascii="Cambria Math" w:eastAsiaTheme="minorEastAsia" w:hAnsi="Cambria Math"/>
+                            <w:i/>
+                          </w:rPr>
+                        </m:ctrlPr>
+                      </m:funcPr>
+                      <m:fName>
+                        <m:r>
+                          <m:rPr>
+                            <m:sty m:val="p"/>
+                          </m:rPr>
+                          <w:rPr>
+                            <w:rFonts w:ascii="Cambria Math" w:eastAsiaTheme="minorEastAsia" w:hAnsi="Cambria Math"/>
+                          </w:rPr>
+                          <m:t>cos</m:t>
+                        </m:r>
+                      </m:fName>
+                      <m:e>
+                        <m:sSub>
+                          <m:sSubPr>
+                            <m:ctrlPr>
+                              <w:rPr>
+                                <w:rFonts w:ascii="Cambria Math" w:eastAsiaTheme="minorEastAsia" w:hAnsi="Cambria Math"/>
+                                <w:i/>
+                              </w:rPr>
+                            </m:ctrlPr>
+                          </m:sSubPr>
+                          <m:e>
+                            <m:r>
+                              <w:rPr>
+                                <w:rFonts w:ascii="Cambria Math" w:eastAsiaTheme="minorEastAsia" w:hAnsi="Cambria Math"/>
+                              </w:rPr>
+                              <m:t>θ</m:t>
+                            </m:r>
+                          </m:e>
+                          <m:sub>
+                            <m:r>
+                              <w:rPr>
+                                <w:rFonts w:ascii="Cambria Math" w:eastAsiaTheme="minorEastAsia" w:hAnsi="Cambria Math"/>
+                              </w:rPr>
+                              <m:t>2</m:t>
+                            </m:r>
+                          </m:sub>
+                        </m:sSub>
+                      </m:e>
+                    </m:func>
+                    <m:ctrlPr>
+                      <w:rPr>
+                        <w:rFonts w:ascii="Cambria Math" w:eastAsia="Cambria Math" w:hAnsi="Cambria Math" w:cs="Cambria Math"/>
+                        <w:i/>
+                      </w:rPr>
+                    </m:ctrlPr>
+                  </m:e>
+                  <m:e>
+                    <m:func>
+                      <m:funcPr>
+                        <m:ctrlPr>
+                          <w:rPr>
+                            <w:rFonts w:ascii="Cambria Math" w:eastAsia="Cambria Math" w:hAnsi="Cambria Math" w:cs="Cambria Math"/>
+                            <w:i/>
+                          </w:rPr>
+                        </m:ctrlPr>
+                      </m:funcPr>
+                      <m:fName>
+                        <m:r>
+                          <m:rPr>
+                            <m:sty m:val="p"/>
+                          </m:rPr>
+                          <w:rPr>
+                            <w:rFonts w:ascii="Cambria Math" w:eastAsia="Cambria Math" w:hAnsi="Cambria Math" w:cs="Cambria Math"/>
+                          </w:rPr>
+                          <m:t>cos</m:t>
+                        </m:r>
+                      </m:fName>
+                      <m:e>
+                        <m:sSub>
+                          <m:sSubPr>
+                            <m:ctrlPr>
+                              <w:rPr>
+                                <w:rFonts w:ascii="Cambria Math" w:eastAsia="Cambria Math" w:hAnsi="Cambria Math" w:cs="Cambria Math"/>
+                                <w:i/>
+                              </w:rPr>
+                            </m:ctrlPr>
+                          </m:sSubPr>
+                          <m:e>
+                            <m:r>
+                              <w:rPr>
+                                <w:rFonts w:ascii="Cambria Math" w:eastAsia="Cambria Math" w:hAnsi="Cambria Math" w:cs="Cambria Math"/>
+                              </w:rPr>
+                              <m:t>θ</m:t>
+                            </m:r>
+                          </m:e>
+                          <m:sub>
+                            <m:r>
+                              <w:rPr>
+                                <w:rFonts w:ascii="Cambria Math" w:eastAsia="Cambria Math" w:hAnsi="Cambria Math" w:cs="Cambria Math"/>
+                              </w:rPr>
+                              <m:t>3</m:t>
+                            </m:r>
+                          </m:sub>
+                        </m:sSub>
+                      </m:e>
+                    </m:func>
+                    <m:ctrlPr>
+                      <w:rPr>
+                        <w:rFonts w:ascii="Cambria Math" w:eastAsia="Cambria Math" w:hAnsi="Cambria Math" w:cs="Cambria Math"/>
+                        <w:i/>
+                      </w:rPr>
+                    </m:ctrlPr>
+                  </m:e>
+                  <m:e>
+                    <m:func>
+                      <m:funcPr>
+                        <m:ctrlPr>
+                          <w:rPr>
+                            <w:rFonts w:ascii="Cambria Math" w:eastAsia="Cambria Math" w:hAnsi="Cambria Math" w:cs="Cambria Math"/>
+                            <w:i/>
+                          </w:rPr>
+                        </m:ctrlPr>
+                      </m:funcPr>
+                      <m:fName>
+                        <m:r>
+                          <m:rPr>
+                            <m:sty m:val="p"/>
+                          </m:rPr>
+                          <w:rPr>
+                            <w:rFonts w:ascii="Cambria Math" w:eastAsia="Cambria Math" w:hAnsi="Cambria Math" w:cs="Cambria Math"/>
+                          </w:rPr>
+                          <m:t>cos</m:t>
+                        </m:r>
+                      </m:fName>
+                      <m:e>
+                        <m:sSub>
+                          <m:sSubPr>
+                            <m:ctrlPr>
+                              <w:rPr>
+                                <w:rFonts w:ascii="Cambria Math" w:eastAsia="Cambria Math" w:hAnsi="Cambria Math" w:cs="Cambria Math"/>
+                                <w:i/>
+                              </w:rPr>
+                            </m:ctrlPr>
+                          </m:sSubPr>
+                          <m:e>
+                            <m:r>
+                              <w:rPr>
+                                <w:rFonts w:ascii="Cambria Math" w:eastAsia="Cambria Math" w:hAnsi="Cambria Math" w:cs="Cambria Math"/>
+                              </w:rPr>
+                              <m:t>θ</m:t>
+                            </m:r>
+                          </m:e>
+                          <m:sub>
+                            <m:r>
+                              <w:rPr>
+                                <w:rFonts w:ascii="Cambria Math" w:eastAsia="Cambria Math" w:hAnsi="Cambria Math" w:cs="Cambria Math"/>
+                              </w:rPr>
+                              <m:t>4</m:t>
+                            </m:r>
+                          </m:sub>
+                        </m:sSub>
+                      </m:e>
+                    </m:func>
+                  </m:e>
+                </m:mr>
+                <m:mr>
+                  <m:e>
+                    <m:r>
+                      <w:rPr>
+                        <w:rFonts w:ascii="Cambria Math" w:eastAsiaTheme="minorEastAsia" w:hAnsi="Cambria Math"/>
+                      </w:rPr>
+                      <m:t>l</m:t>
+                    </m:r>
+                  </m:e>
+                  <m:e>
+                    <m:r>
+                      <w:rPr>
+                        <w:rFonts w:ascii="Cambria Math" w:eastAsiaTheme="minorEastAsia" w:hAnsi="Cambria Math"/>
+                      </w:rPr>
+                      <m:t>l</m:t>
+                    </m:r>
+                    <m:ctrlPr>
+                      <w:rPr>
+                        <w:rFonts w:ascii="Cambria Math" w:eastAsia="Cambria Math" w:hAnsi="Cambria Math" w:cs="Cambria Math"/>
+                        <w:i/>
+                      </w:rPr>
+                    </m:ctrlPr>
+                  </m:e>
+                  <m:e>
+                    <m:r>
+                      <w:rPr>
+                        <w:rFonts w:ascii="Cambria Math" w:eastAsia="Cambria Math" w:hAnsi="Cambria Math" w:cs="Cambria Math"/>
+                      </w:rPr>
+                      <m:t>l</m:t>
+                    </m:r>
+                    <m:ctrlPr>
+                      <w:rPr>
+                        <w:rFonts w:ascii="Cambria Math" w:eastAsia="Cambria Math" w:hAnsi="Cambria Math" w:cs="Cambria Math"/>
+                        <w:i/>
+                      </w:rPr>
+                    </m:ctrlPr>
+                  </m:e>
+                  <m:e>
+                    <m:r>
+                      <w:rPr>
+                        <w:rFonts w:ascii="Cambria Math" w:eastAsia="Cambria Math" w:hAnsi="Cambria Math" w:cs="Cambria Math"/>
+                      </w:rPr>
+                      <m:t>l</m:t>
+                    </m:r>
+                  </m:e>
+                </m:mr>
+              </m:m>
+            </m:e>
+          </m:d>
+          <m:d>
+            <m:dPr>
+              <m:begChr m:val="["/>
+              <m:endChr m:val="]"/>
+              <m:ctrlPr>
+                <w:rPr>
+                  <w:rFonts w:ascii="Cambria Math" w:eastAsiaTheme="minorEastAsia" w:hAnsi="Cambria Math"/>
+                  <w:i/>
+                </w:rPr>
+              </m:ctrlPr>
+            </m:dPr>
+            <m:e>
+              <m:m>
+                <m:mPr>
+                  <m:mcs>
+                    <m:mc>
+                      <m:mcPr>
+                        <m:count m:val="1"/>
+                        <m:mcJc m:val="center"/>
+                      </m:mcPr>
+                    </m:mc>
+                  </m:mcs>
+                  <m:ctrlPr>
+                    <w:rPr>
+                      <w:rFonts w:ascii="Cambria Math" w:eastAsiaTheme="minorEastAsia" w:hAnsi="Cambria Math"/>
+                      <w:i/>
+                    </w:rPr>
+                  </m:ctrlPr>
+                </m:mPr>
+                <m:mr>
+                  <m:e>
+                    <m:sSub>
+                      <m:sSubPr>
+                        <m:ctrlPr>
+                          <w:rPr>
+                            <w:rFonts w:ascii="Cambria Math" w:eastAsiaTheme="minorEastAsia" w:hAnsi="Cambria Math"/>
+                            <w:i/>
+                          </w:rPr>
+                        </m:ctrlPr>
+                      </m:sSubPr>
+                      <m:e>
+                        <m:r>
+                          <w:rPr>
+                            <w:rFonts w:ascii="Cambria Math" w:eastAsiaTheme="minorEastAsia" w:hAnsi="Cambria Math"/>
+                          </w:rPr>
+                          <m:t>ω</m:t>
+                        </m:r>
+                      </m:e>
+                      <m:sub>
+                        <m:r>
+                          <w:rPr>
+                            <w:rFonts w:ascii="Cambria Math" w:eastAsiaTheme="minorEastAsia" w:hAnsi="Cambria Math"/>
+                          </w:rPr>
+                          <m:t>1</m:t>
+                        </m:r>
+                      </m:sub>
+                    </m:sSub>
+                  </m:e>
+                </m:mr>
+                <m:mr>
+                  <m:e>
+                    <m:sSub>
+                      <m:sSubPr>
+                        <m:ctrlPr>
+                          <w:rPr>
+                            <w:rFonts w:ascii="Cambria Math" w:eastAsiaTheme="minorEastAsia" w:hAnsi="Cambria Math"/>
+                            <w:i/>
+                          </w:rPr>
+                        </m:ctrlPr>
+                      </m:sSubPr>
+                      <m:e>
+                        <m:r>
+                          <w:rPr>
+                            <w:rFonts w:ascii="Cambria Math" w:eastAsiaTheme="minorEastAsia" w:hAnsi="Cambria Math"/>
+                          </w:rPr>
+                          <m:t>ω</m:t>
+                        </m:r>
+                      </m:e>
+                      <m:sub>
+                        <m:r>
+                          <w:rPr>
+                            <w:rFonts w:ascii="Cambria Math" w:eastAsiaTheme="minorEastAsia" w:hAnsi="Cambria Math"/>
+                          </w:rPr>
+                          <m:t>2</m:t>
+                        </m:r>
+                      </m:sub>
+                    </m:sSub>
+                  </m:e>
+                </m:mr>
+                <m:mr>
+                  <m:e>
+                    <m:sSub>
+                      <m:sSubPr>
+                        <m:ctrlPr>
+                          <w:rPr>
+                            <w:rFonts w:ascii="Cambria Math" w:eastAsiaTheme="minorEastAsia" w:hAnsi="Cambria Math"/>
+                            <w:i/>
+                          </w:rPr>
+                        </m:ctrlPr>
+                      </m:sSubPr>
+                      <m:e>
+                        <m:r>
+                          <w:rPr>
+                            <w:rFonts w:ascii="Cambria Math" w:eastAsiaTheme="minorEastAsia" w:hAnsi="Cambria Math"/>
+                          </w:rPr>
+                          <m:t>ω</m:t>
+                        </m:r>
+                      </m:e>
+                      <m:sub>
+                        <m:r>
+                          <w:rPr>
+                            <w:rFonts w:ascii="Cambria Math" w:eastAsiaTheme="minorEastAsia" w:hAnsi="Cambria Math"/>
+                          </w:rPr>
+                          <m:t>3</m:t>
+                        </m:r>
+                      </m:sub>
+                    </m:sSub>
+                  </m:e>
+                </m:mr>
+                <m:mr>
+                  <m:e>
+                    <m:sSub>
+                      <m:sSubPr>
+                        <m:ctrlPr>
+                          <w:rPr>
+                            <w:rFonts w:ascii="Cambria Math" w:eastAsiaTheme="minorEastAsia" w:hAnsi="Cambria Math"/>
+                            <w:i/>
+                          </w:rPr>
+                        </m:ctrlPr>
+                      </m:sSubPr>
+                      <m:e>
+                        <m:r>
+                          <w:rPr>
+                            <w:rFonts w:ascii="Cambria Math" w:eastAsiaTheme="minorEastAsia" w:hAnsi="Cambria Math"/>
+                          </w:rPr>
+                          <m:t>ω</m:t>
+                        </m:r>
+                      </m:e>
+                      <m:sub>
+                        <m:r>
+                          <w:rPr>
+                            <w:rFonts w:ascii="Cambria Math" w:eastAsiaTheme="minorEastAsia" w:hAnsi="Cambria Math"/>
+                          </w:rPr>
+                          <m:t>4</m:t>
+                        </m:r>
+                      </m:sub>
+                    </m:sSub>
+                  </m:e>
+                </m:mr>
+              </m:m>
+            </m:e>
+          </m:d>
+          <m:r>
+            <w:rPr>
+              <w:rFonts w:ascii="Cambria Math" w:eastAsiaTheme="minorEastAsia" w:hAnsi="Cambria Math"/>
+            </w:rPr>
+            <m:t xml:space="preserve"> </m:t>
+          </m:r>
+        </m:oMath>
+      </m:oMathPara>
+    </w:p>
+    <w:p>
+      <w:pPr>
+        <w:spacing w:line="480" w:lineRule="auto"/>
+        <w:rPr>
+          <w:rFonts w:eastAsiaTheme="minorEastAsia"/>
+        </w:rPr>
+      </w:pPr>
+      <w:r>
+        <w:rPr>
+          <w:rFonts w:eastAsiaTheme="minorEastAsia"/>
+        </w:rPr>
+        <w:t xml:space="preserve">Where </w:t>
+      </w:r>
+      <m:oMath>
+        <m:sSub>
+          <m:sSubPr>
+            <m:ctrlPr>
+              <w:rPr>
+                <w:rFonts w:ascii="Cambria Math" w:eastAsiaTheme="minorEastAsia" w:hAnsi="Cambria Math"/>
+                <w:i/>
+              </w:rPr>
+            </m:ctrlPr>
+          </m:sSubPr>
+          <m:e>
+            <m:r>
+              <w:rPr>
+                <w:rFonts w:ascii="Cambria Math" w:eastAsiaTheme="minorEastAsia" w:hAnsi="Cambria Math"/>
+              </w:rPr>
+              <m:t>p</m:t>
+            </m:r>
+          </m:e>
+          <m:sub>
+            <m:r>
+              <w:rPr>
+                <w:rFonts w:ascii="Cambria Math" w:eastAsiaTheme="minorEastAsia" w:hAnsi="Cambria Math"/>
+              </w:rPr>
+              <m:t>y</m:t>
+            </m:r>
+          </m:sub>
+        </m:sSub>
+        <m:r>
+          <w:rPr>
+            <w:rFonts w:ascii="Cambria Math" w:eastAsiaTheme="minorEastAsia" w:hAnsi="Cambria Math"/>
+          </w:rPr>
+          <m:t>=</m:t>
+        </m:r>
+        <m:nary>
+          <m:naryPr>
+            <m:chr m:val="∑"/>
+            <m:ctrlPr>
+              <w:rPr>
+                <w:rFonts w:ascii="Cambria Math" w:eastAsiaTheme="minorEastAsia" w:hAnsi="Cambria Math"/>
+                <w:i/>
+              </w:rPr>
+            </m:ctrlPr>
+          </m:naryPr>
+          <m:sub>
+            <m:r>
+              <w:rPr>
+                <w:rFonts w:ascii="Cambria Math" w:eastAsiaTheme="minorEastAsia" w:hAnsi="Cambria Math"/>
+              </w:rPr>
+              <m:t>i=1</m:t>
+            </m:r>
+          </m:sub>
+          <m:sup>
+            <m:r>
+              <w:rPr>
+                <w:rFonts w:ascii="Cambria Math" w:eastAsiaTheme="minorEastAsia" w:hAnsi="Cambria Math"/>
+              </w:rPr>
+              <m:t>4</m:t>
+            </m:r>
+          </m:sup>
+          <m:e>
+            <m:func>
+              <m:funcPr>
+                <m:ctrlPr>
+                  <w:rPr>
+                    <w:rFonts w:ascii="Cambria Math" w:eastAsiaTheme="minorEastAsia" w:hAnsi="Cambria Math"/>
+                    <w:i/>
+                  </w:rPr>
+                </m:ctrlPr>
+              </m:funcPr>
+              <m:fName>
+                <m:r>
+                  <m:rPr>
+                    <m:sty m:val="p"/>
+                  </m:rPr>
+                  <w:rPr>
+                    <w:rFonts w:ascii="Cambria Math" w:eastAsiaTheme="minorEastAsia" w:hAnsi="Cambria Math"/>
+                  </w:rPr>
+                  <m:t>sin</m:t>
+                </m:r>
+              </m:fName>
+              <m:e>
+                <m:sSub>
+                  <m:sSubPr>
+                    <m:ctrlPr>
+                      <w:rPr>
+                        <w:rFonts w:ascii="Cambria Math" w:eastAsiaTheme="minorEastAsia" w:hAnsi="Cambria Math"/>
+                        <w:i/>
+                      </w:rPr>
+                    </m:ctrlPr>
+                  </m:sSubPr>
+                  <m:e>
+                    <m:r>
+                      <w:rPr>
+                        <w:rFonts w:ascii="Cambria Math" w:eastAsiaTheme="minorEastAsia" w:hAnsi="Cambria Math"/>
+                      </w:rPr>
+                      <m:t>θ</m:t>
+                    </m:r>
+                  </m:e>
+                  <m:sub>
+                    <m:r>
+                      <w:rPr>
+                        <w:rFonts w:ascii="Cambria Math" w:eastAsiaTheme="minorEastAsia" w:hAnsi="Cambria Math"/>
+                      </w:rPr>
+                      <m:t>i</m:t>
+                    </m:r>
+                  </m:sub>
+                </m:sSub>
+              </m:e>
+            </m:func>
+            <m:d>
+              <m:dPr>
+                <m:begChr m:val="|"/>
+                <m:endChr m:val="|"/>
+                <m:ctrlPr>
+                  <w:rPr>
+                    <w:rFonts w:ascii="Cambria Math" w:eastAsiaTheme="minorEastAsia" w:hAnsi="Cambria Math"/>
+                    <w:i/>
+                  </w:rPr>
+                </m:ctrlPr>
+              </m:dPr>
+              <m:e>
+                <m:func>
+                  <m:funcPr>
+                    <m:ctrlPr>
+                      <w:rPr>
+                        <w:rFonts w:ascii="Cambria Math" w:eastAsiaTheme="minorEastAsia" w:hAnsi="Cambria Math"/>
+                        <w:i/>
+                      </w:rPr>
+                    </m:ctrlPr>
+                  </m:funcPr>
+                  <m:fName>
+                    <m:r>
+                      <m:rPr>
+                        <m:sty m:val="p"/>
+                      </m:rPr>
+                      <w:rPr>
+                        <w:rFonts w:ascii="Cambria Math" w:eastAsiaTheme="minorEastAsia" w:hAnsi="Cambria Math"/>
+                      </w:rPr>
+                      <m:t>cos</m:t>
+                    </m:r>
+                  </m:fName>
+                  <m:e>
+                    <m:sSub>
+                      <m:sSubPr>
+                        <m:ctrlPr>
+                          <w:rPr>
+                            <w:rFonts w:ascii="Cambria Math" w:eastAsiaTheme="minorEastAsia" w:hAnsi="Cambria Math"/>
+                            <w:i/>
+                          </w:rPr>
+                        </m:ctrlPr>
+                      </m:sSubPr>
+                      <m:e>
+                        <m:r>
+                          <w:rPr>
+                            <w:rFonts w:ascii="Cambria Math" w:eastAsiaTheme="minorEastAsia" w:hAnsi="Cambria Math"/>
+                          </w:rPr>
+                          <m:t>θ</m:t>
+                        </m:r>
+                      </m:e>
+                      <m:sub>
+                        <m:r>
+                          <w:rPr>
+                            <w:rFonts w:ascii="Cambria Math" w:eastAsiaTheme="minorEastAsia" w:hAnsi="Cambria Math"/>
+                          </w:rPr>
+                          <m:t>i</m:t>
+                        </m:r>
+                      </m:sub>
+                    </m:sSub>
+                  </m:e>
+                </m:func>
+              </m:e>
+            </m:d>
+            <m:r>
+              <w:rPr>
+                <w:rFonts w:ascii="Cambria Math" w:eastAsiaTheme="minorEastAsia" w:hAnsi="Cambria Math"/>
+              </w:rPr>
+              <m:t>l</m:t>
+            </m:r>
+          </m:e>
+        </m:nary>
+      </m:oMath>
+      <w:r>
+        <w:rPr>
+          <w:rFonts w:eastAsiaTheme="minorEastAsia"/>
+        </w:rPr>
+        <w:t xml:space="preserve">, </w:t>
+      </w:r>
+      <m:oMath>
+        <m:sSub>
+          <m:sSubPr>
+            <m:ctrlPr>
+              <w:rPr>
+                <w:rFonts w:ascii="Cambria Math" w:eastAsiaTheme="minorEastAsia" w:hAnsi="Cambria Math"/>
+                <w:i/>
+              </w:rPr>
+            </m:ctrlPr>
+          </m:sSubPr>
+          <m:e>
+            <m:r>
+              <w:rPr>
+                <w:rFonts w:ascii="Cambria Math" w:eastAsiaTheme="minorEastAsia" w:hAnsi="Cambria Math"/>
+              </w:rPr>
+              <m:t>p</m:t>
+            </m:r>
+          </m:e>
+          <m:sub>
+            <m:r>
+              <w:rPr>
+                <w:rFonts w:ascii="Cambria Math" w:eastAsiaTheme="minorEastAsia" w:hAnsi="Cambria Math"/>
+              </w:rPr>
+              <m:t>x</m:t>
+            </m:r>
+          </m:sub>
+        </m:sSub>
+        <m:r>
+          <w:rPr>
+            <w:rFonts w:ascii="Cambria Math" w:eastAsiaTheme="minorEastAsia" w:hAnsi="Cambria Math"/>
+          </w:rPr>
+          <m:t>=</m:t>
+        </m:r>
+        <m:nary>
+          <m:naryPr>
+            <m:chr m:val="∑"/>
+            <m:ctrlPr>
+              <w:rPr>
+                <w:rFonts w:ascii="Cambria Math" w:eastAsiaTheme="minorEastAsia" w:hAnsi="Cambria Math"/>
+                <w:i/>
+              </w:rPr>
+            </m:ctrlPr>
+          </m:naryPr>
+          <m:sub>
+            <m:r>
+              <w:rPr>
+                <w:rFonts w:ascii="Cambria Math" w:eastAsiaTheme="minorEastAsia" w:hAnsi="Cambria Math"/>
+              </w:rPr>
+              <m:t>i=1</m:t>
+            </m:r>
+          </m:sub>
+          <m:sup>
+            <m:r>
+              <w:rPr>
+                <w:rFonts w:ascii="Cambria Math" w:eastAsiaTheme="minorEastAsia" w:hAnsi="Cambria Math"/>
+              </w:rPr>
+              <m:t>4</m:t>
+            </m:r>
+          </m:sup>
+          <m:e>
+            <m:func>
+              <m:funcPr>
+                <m:ctrlPr>
+                  <w:rPr>
+                    <w:rFonts w:ascii="Cambria Math" w:eastAsiaTheme="minorEastAsia" w:hAnsi="Cambria Math"/>
+                    <w:i/>
+                  </w:rPr>
+                </m:ctrlPr>
+              </m:funcPr>
+              <m:fName>
+                <m:r>
+                  <m:rPr>
+                    <m:sty m:val="p"/>
+                  </m:rPr>
+                  <w:rPr>
+                    <w:rFonts w:ascii="Cambria Math" w:eastAsiaTheme="minorEastAsia" w:hAnsi="Cambria Math"/>
+                  </w:rPr>
+                  <m:t>cos</m:t>
+                </m:r>
+              </m:fName>
+              <m:e>
+                <m:sSub>
+                  <m:sSubPr>
+                    <m:ctrlPr>
+                      <w:rPr>
+                        <w:rFonts w:ascii="Cambria Math" w:eastAsiaTheme="minorEastAsia" w:hAnsi="Cambria Math"/>
+                        <w:i/>
+                      </w:rPr>
+                    </m:ctrlPr>
+                  </m:sSubPr>
+                  <m:e>
+                    <m:r>
+                      <w:rPr>
+                        <w:rFonts w:ascii="Cambria Math" w:eastAsiaTheme="minorEastAsia" w:hAnsi="Cambria Math"/>
+                      </w:rPr>
+                      <m:t>θ</m:t>
+                    </m:r>
+                  </m:e>
+                  <m:sub>
+                    <m:r>
+                      <w:rPr>
+                        <w:rFonts w:ascii="Cambria Math" w:eastAsiaTheme="minorEastAsia" w:hAnsi="Cambria Math"/>
+                      </w:rPr>
+                      <m:t>i</m:t>
+                    </m:r>
+                  </m:sub>
+                </m:sSub>
+              </m:e>
+            </m:func>
+            <m:d>
+              <m:dPr>
+                <m:begChr m:val="|"/>
+                <m:endChr m:val="|"/>
+                <m:ctrlPr>
+                  <w:rPr>
+                    <w:rFonts w:ascii="Cambria Math" w:eastAsiaTheme="minorEastAsia" w:hAnsi="Cambria Math"/>
+                    <w:i/>
+                  </w:rPr>
+                </m:ctrlPr>
+              </m:dPr>
+              <m:e>
+                <m:func>
+                  <m:funcPr>
+                    <m:ctrlPr>
+                      <w:rPr>
+                        <w:rFonts w:ascii="Cambria Math" w:eastAsiaTheme="minorEastAsia" w:hAnsi="Cambria Math"/>
+                        <w:i/>
+                      </w:rPr>
+                    </m:ctrlPr>
+                  </m:funcPr>
+                  <m:fName>
+                    <m:r>
+                      <m:rPr>
+                        <m:sty m:val="p"/>
+                      </m:rPr>
+                      <w:rPr>
+                        <w:rFonts w:ascii="Cambria Math" w:eastAsiaTheme="minorEastAsia" w:hAnsi="Cambria Math"/>
+                      </w:rPr>
+                      <m:t>sin</m:t>
+                    </m:r>
+                  </m:fName>
+                  <m:e>
+                    <m:sSub>
+                      <m:sSubPr>
+                        <m:ctrlPr>
+                          <w:rPr>
+                            <w:rFonts w:ascii="Cambria Math" w:eastAsiaTheme="minorEastAsia" w:hAnsi="Cambria Math"/>
+                            <w:i/>
+                          </w:rPr>
+                        </m:ctrlPr>
+                      </m:sSubPr>
+                      <m:e>
+                        <m:r>
+                          <w:rPr>
+                            <w:rFonts w:ascii="Cambria Math" w:eastAsiaTheme="minorEastAsia" w:hAnsi="Cambria Math"/>
+                          </w:rPr>
+                          <m:t>θ</m:t>
+                        </m:r>
+                      </m:e>
+                      <m:sub>
+                        <m:r>
+                          <w:rPr>
+                            <w:rFonts w:ascii="Cambria Math" w:eastAsiaTheme="minorEastAsia" w:hAnsi="Cambria Math"/>
+                          </w:rPr>
+                          <m:t>i</m:t>
+                        </m:r>
+                      </m:sub>
+                    </m:sSub>
+                  </m:e>
+                </m:func>
+              </m:e>
+            </m:d>
+            <m:r>
+              <w:rPr>
+                <w:rFonts w:ascii="Cambria Math" w:eastAsiaTheme="minorEastAsia" w:hAnsi="Cambria Math"/>
+              </w:rPr>
+              <m:t>l</m:t>
+            </m:r>
+          </m:e>
+        </m:nary>
+      </m:oMath>
+      <w:r>
+        <w:rPr>
+          <w:rFonts w:eastAsiaTheme="minorEastAsia"/>
+        </w:rPr>
+        <w:t xml:space="preserve">, and </w:t>
+      </w:r>
+      <m:oMath>
+        <m:r>
+          <w:rPr>
+            <w:rFonts w:ascii="Cambria Math" w:eastAsiaTheme="minorEastAsia" w:hAnsi="Cambria Math"/>
+          </w:rPr>
+          <m:t>α</m:t>
+        </m:r>
+      </m:oMath>
+      <w:r>
+        <w:rPr>
+          <w:rFonts w:eastAsiaTheme="minorEastAsia"/>
+        </w:rPr>
+        <w:t xml:space="preserve"> is some coefficient that ties the coefficient of friction to the reduction of speed. </w:t>
+      </w:r>
+      <m:oMath>
+        <m:r>
+          <w:rPr>
+            <w:rFonts w:ascii="Cambria Math" w:eastAsiaTheme="minorEastAsia" w:hAnsi="Cambria Math"/>
+          </w:rPr>
+          <m:t>α</m:t>
+        </m:r>
+      </m:oMath>
+      <w:r>
+        <w:rPr>
+          <w:rFonts w:eastAsiaTheme="minorEastAsia"/>
+        </w:rPr>
+        <w:t xml:space="preserve"> should be less than 1.</w:t>
+      </w:r>
     </w:p>
     <w:sectPr>
       <w:pgSz w:w="12240" w:h="15840"/>

</xml_diff>